<commit_message>
Report ready for translate to md
</commit_message>
<xml_diff>
--- a/01/report_src/Main.docx
+++ b/01/report_src/Main.docx
@@ -1,6 +1,6 @@
 
 <file path=word/document.xml><?xml version="1.0" encoding="utf-8"?>
-<w:document xmlns:wpc="http://schemas.microsoft.com/office/word/2010/wordprocessingCanvas" xmlns:cx="http://schemas.microsoft.com/office/drawing/2014/chartex" xmlns:cx1="http://schemas.microsoft.com/office/drawing/2015/9/8/chartex" xmlns:mc="http://schemas.openxmlformats.org/markup-compatibility/2006" xmlns:o="urn:schemas-microsoft-com:office:office" xmlns:r="http://schemas.openxmlformats.org/officeDocument/2006/relationships" xmlns:m="http://schemas.openxmlformats.org/officeDocument/2006/math" xmlns:v="urn:schemas-microsoft-com:vml" xmlns:wp14="http://schemas.microsoft.com/office/word/2010/wordprocessingDrawing" xmlns:wp="http://schemas.openxmlformats.org/drawingml/2006/wordprocessingDrawing" xmlns:w10="urn:schemas-microsoft-com:office:word" xmlns:w="http://schemas.openxmlformats.org/wordprocessingml/2006/main" xmlns:w14="http://schemas.microsoft.com/office/word/2010/wordml" xmlns:w15="http://schemas.microsoft.com/office/word/2012/wordml" xmlns:w16se="http://schemas.microsoft.com/office/word/2015/wordml/symex" xmlns:wpg="http://schemas.microsoft.com/office/word/2010/wordprocessingGroup" xmlns:wpi="http://schemas.microsoft.com/office/word/2010/wordprocessingInk" xmlns:wne="http://schemas.microsoft.com/office/word/2006/wordml" xmlns:wps="http://schemas.microsoft.com/office/word/2010/wordprocessingShape" mc:Ignorable="w14 w15 w16se wp14">
+<w:document xmlns:wpc="http://schemas.microsoft.com/office/word/2010/wordprocessingCanvas" xmlns:mc="http://schemas.openxmlformats.org/markup-compatibility/2006" xmlns:o="urn:schemas-microsoft-com:office:office" xmlns:r="http://schemas.openxmlformats.org/officeDocument/2006/relationships" xmlns:m="http://schemas.openxmlformats.org/officeDocument/2006/math" xmlns:v="urn:schemas-microsoft-com:vml" xmlns:wp14="http://schemas.microsoft.com/office/word/2010/wordprocessingDrawing" xmlns:wp="http://schemas.openxmlformats.org/drawingml/2006/wordprocessingDrawing" xmlns:w10="urn:schemas-microsoft-com:office:word" xmlns:w="http://schemas.openxmlformats.org/wordprocessingml/2006/main" xmlns:w14="http://schemas.microsoft.com/office/word/2010/wordml" xmlns:w15="http://schemas.microsoft.com/office/word/2012/wordml" xmlns:wpg="http://schemas.microsoft.com/office/word/2010/wordprocessingGroup" xmlns:wpi="http://schemas.microsoft.com/office/word/2010/wordprocessingInk" xmlns:wne="http://schemas.microsoft.com/office/word/2006/wordml" xmlns:wps="http://schemas.microsoft.com/office/word/2010/wordprocessingShape" mc:Ignorable="w14 w15 wp14">
   <w:body>
     <w:p>
       <w:r>
@@ -22,26 +22,40 @@
       <w:pPr>
         <w:rPr>
           <w:b/>
-        </w:rPr>
-      </w:pPr>
-      <w:r>
-        <w:rPr>
-          <w:b/>
+          <w:sz w:val="52"/>
+          <w:szCs w:val="52"/>
+        </w:rPr>
+      </w:pPr>
+      <w:r>
+        <w:rPr>
+          <w:b/>
+          <w:sz w:val="52"/>
+          <w:szCs w:val="52"/>
         </w:rPr>
         <w:t>LISTADO DE CONCEPTOS</w:t>
       </w:r>
     </w:p>
     <w:p>
       <w:pPr>
-        <w:pStyle w:val="Prrafodelista"/>
-        <w:numPr>
-          <w:ilvl w:val="1"/>
-          <w:numId w:val="3"/>
-        </w:numPr>
-        <w:rPr>
-          <w:b/>
-        </w:rPr>
-      </w:pPr>
+        <w:ind w:left="360"/>
+        <w:rPr>
+          <w:b/>
+        </w:rPr>
+      </w:pPr>
+      <w:proofErr w:type="gramStart"/>
+      <w:r>
+        <w:rPr>
+          <w:b/>
+        </w:rPr>
+        <w:t>1.a</w:t>
+      </w:r>
+      <w:proofErr w:type="gramEnd"/>
+      <w:r>
+        <w:rPr>
+          <w:b/>
+        </w:rPr>
+        <w:t xml:space="preserve"> </w:t>
+      </w:r>
       <w:r>
         <w:rPr>
           <w:b/>
@@ -89,34 +103,30 @@
     </w:p>
     <w:p>
       <w:pPr>
-        <w:pStyle w:val="Prrafodelista"/>
-        <w:numPr>
-          <w:ilvl w:val="1"/>
-          <w:numId w:val="3"/>
-        </w:numPr>
-        <w:rPr>
-          <w:b/>
-        </w:rPr>
-      </w:pPr>
-      <w:r>
-        <w:rPr>
-          <w:b/>
-        </w:rPr>
-        <w:t xml:space="preserve">La implementación de la XOR requiere compuertas AND y OR. Cree un directorio temporal donde estén todos los archivos correspondientes a la </w:t>
-      </w:r>
+        <w:ind w:left="360"/>
+        <w:rPr>
+          <w:b/>
+        </w:rPr>
+      </w:pPr>
       <w:proofErr w:type="gramStart"/>
       <w:r>
         <w:rPr>
           <w:b/>
         </w:rPr>
-        <w:t>XOR</w:t>
+        <w:t>1.b</w:t>
       </w:r>
       <w:proofErr w:type="gramEnd"/>
       <w:r>
         <w:rPr>
           <w:b/>
         </w:rPr>
-        <w:t xml:space="preserve"> pero sin la implementación de la AND y la OR. ¿Funciona? Explique claramente por qué</w:t>
+        <w:t xml:space="preserve"> </w:t>
+      </w:r>
+      <w:r>
+        <w:rPr>
+          <w:b/>
+        </w:rPr>
+        <w:t>La implementación de la XOR requiere compuertas AND y OR. Cree un directorio temporal donde estén todos los archivos correspondientes a la XOR pero sin la implementación de la AND y la OR. ¿Funciona? Explique claramente por qué</w:t>
       </w:r>
     </w:p>
     <w:p>
@@ -159,7 +169,7 @@
             <v:path o:extrusionok="f" gradientshapeok="t" o:connecttype="rect"/>
             <o:lock v:ext="edit" aspectratio="t"/>
           </v:shapetype>
-          <v:shape id="_x0000_i1025" type="#_x0000_t75" style="width:82pt;height:89.9pt">
+          <v:shape id="_x0000_i1025" type="#_x0000_t75" style="width:84pt;height:90pt">
             <v:imagedata r:id="rId5" o:title="xor_tmp_folder"/>
           </v:shape>
         </w:pict>
@@ -179,7 +189,7 @@
     <w:p>
       <w:r>
         <w:pict>
-          <v:shape id="_x0000_i1026" type="#_x0000_t75" style="width:284.65pt;height:101.95pt">
+          <v:shape id="_x0000_i1026" type="#_x0000_t75" style="width:282pt;height:102pt">
             <v:imagedata r:id="rId6" o:title="files_into_xor_folder"/>
           </v:shape>
         </w:pict>
@@ -373,403 +383,2370 @@
         <w:t xml:space="preserve"> y </w:t>
       </w:r>
       <w:proofErr w:type="spellStart"/>
+      <w:r>
+        <w:t>Not</w:t>
+      </w:r>
+      <w:proofErr w:type="spellEnd"/>
+      <w:r>
+        <w:t xml:space="preserve"> pero al no estar estos en el directorio </w:t>
+      </w:r>
+      <w:proofErr w:type="spellStart"/>
+      <w:r>
+        <w:t>xor_tmp</w:t>
+      </w:r>
+      <w:proofErr w:type="spellEnd"/>
+      <w:r>
+        <w:t xml:space="preserve"> </w:t>
+      </w:r>
+      <w:proofErr w:type="spellStart"/>
+      <w:r>
+        <w:t>HardwareSimulator</w:t>
+      </w:r>
+      <w:proofErr w:type="spellEnd"/>
+      <w:r>
+        <w:t xml:space="preserve"> busca una implementación por defecto en la carpeta del programa </w:t>
+      </w:r>
+      <w:proofErr w:type="spellStart"/>
+      <w:r>
+        <w:t>HardwareSimulatorFolder</w:t>
+      </w:r>
+      <w:proofErr w:type="spellEnd"/>
+      <w:r>
+        <w:t>/</w:t>
+      </w:r>
+      <w:proofErr w:type="spellStart"/>
+      <w:r>
+        <w:t>builtInChips</w:t>
+      </w:r>
+      <w:proofErr w:type="spellEnd"/>
+    </w:p>
+    <w:p>
+      <w:pPr>
+        <w:ind w:left="360"/>
+        <w:rPr>
+          <w:b/>
+        </w:rPr>
+      </w:pPr>
       <w:proofErr w:type="gramStart"/>
       <w:r>
+        <w:rPr>
+          <w:b/>
+        </w:rPr>
+        <w:t>1.c</w:t>
+      </w:r>
+      <w:proofErr w:type="gramEnd"/>
+      <w:r>
+        <w:rPr>
+          <w:b/>
+        </w:rPr>
+        <w:t xml:space="preserve"> </w:t>
+      </w:r>
+      <w:r>
+        <w:rPr>
+          <w:b/>
+        </w:rPr>
+        <w:t>¿Qué pasa con los puertos de las compuertas o partes no conectados?</w:t>
+      </w:r>
+    </w:p>
+    <w:p>
+      <w:r>
+        <w:t>Cuando el puerto de salida</w:t>
+      </w:r>
+      <w:r>
+        <w:t xml:space="preserve"> o entrada</w:t>
+      </w:r>
+      <w:r>
+        <w:t xml:space="preserve"> de un chip</w:t>
+      </w:r>
+      <w:r>
+        <w:t xml:space="preserve"> </w:t>
+      </w:r>
+      <w:r>
+        <w:t xml:space="preserve">no </w:t>
+      </w:r>
+      <w:r>
+        <w:t>está</w:t>
+      </w:r>
+      <w:r>
+        <w:t xml:space="preserve"> conectado a ningún otro </w:t>
+      </w:r>
+      <w:r>
+        <w:t>puerto de entrada</w:t>
+      </w:r>
+      <w:r>
+        <w:t xml:space="preserve">, no ocurre nada, </w:t>
+      </w:r>
+      <w:r>
+        <w:t>por ejemplo, en el siguiente caso l</w:t>
+      </w:r>
+      <w:r>
+        <w:t>a única consecuencia</w:t>
+      </w:r>
+      <w:r>
+        <w:t xml:space="preserve"> </w:t>
+      </w:r>
+      <w:r>
+        <w:t xml:space="preserve">será que el chip </w:t>
+      </w:r>
+      <w:proofErr w:type="spellStart"/>
+      <w:r>
+        <w:t>Not.hdl</w:t>
+      </w:r>
+      <w:proofErr w:type="spellEnd"/>
+      <w:r>
+        <w:t xml:space="preserve"> </w:t>
+      </w:r>
+      <w:r>
+        <w:t>fallará</w:t>
+      </w:r>
+      <w:r>
+        <w:t xml:space="preserve"> los requerimientos que </w:t>
+      </w:r>
+      <w:proofErr w:type="gramStart"/>
+      <w:r>
+        <w:t>especifica</w:t>
+      </w:r>
+      <w:proofErr w:type="gramEnd"/>
+      <w:r>
+        <w:t xml:space="preserve"> el script </w:t>
+      </w:r>
+      <w:proofErr w:type="spellStart"/>
+      <w:r>
+        <w:t>Not.tst</w:t>
+      </w:r>
+      <w:proofErr w:type="spellEnd"/>
+    </w:p>
+    <w:p>
+      <w:pPr>
+        <w:rPr>
+          <w:u w:val="single"/>
+          <w:lang w:val="en-US"/>
+        </w:rPr>
+      </w:pPr>
+      <w:r>
+        <w:rPr>
+          <w:u w:val="single"/>
+          <w:lang w:val="en-US"/>
+        </w:rPr>
+        <w:t>CHIP Not {</w:t>
+      </w:r>
+    </w:p>
+    <w:p>
+      <w:pPr>
+        <w:rPr>
+          <w:u w:val="single"/>
+          <w:lang w:val="en-US"/>
+        </w:rPr>
+      </w:pPr>
+      <w:r>
+        <w:rPr>
+          <w:u w:val="single"/>
+          <w:lang w:val="en-US"/>
+        </w:rPr>
+        <w:t xml:space="preserve">    IN in;</w:t>
+      </w:r>
+    </w:p>
+    <w:p>
+      <w:pPr>
+        <w:rPr>
+          <w:u w:val="single"/>
+          <w:lang w:val="en-US"/>
+        </w:rPr>
+      </w:pPr>
+      <w:r>
+        <w:rPr>
+          <w:u w:val="single"/>
+          <w:lang w:val="en-US"/>
+        </w:rPr>
+        <w:t xml:space="preserve">    OUT </w:t>
+      </w:r>
+      <w:proofErr w:type="spellStart"/>
+      <w:r>
+        <w:rPr>
+          <w:u w:val="single"/>
+          <w:lang w:val="en-US"/>
+        </w:rPr>
+        <w:t>out</w:t>
+      </w:r>
+      <w:proofErr w:type="spellEnd"/>
+      <w:r>
+        <w:rPr>
+          <w:u w:val="single"/>
+          <w:lang w:val="en-US"/>
+        </w:rPr>
+        <w:t>;</w:t>
+      </w:r>
+    </w:p>
+    <w:p>
+      <w:pPr>
+        <w:rPr>
+          <w:u w:val="single"/>
+        </w:rPr>
+      </w:pPr>
+      <w:r>
+        <w:rPr>
+          <w:u w:val="single"/>
+          <w:lang w:val="en-US"/>
+        </w:rPr>
+        <w:t xml:space="preserve">    </w:t>
+      </w:r>
+      <w:r>
+        <w:rPr>
+          <w:u w:val="single"/>
+        </w:rPr>
+        <w:t>PARTS:</w:t>
+      </w:r>
+    </w:p>
+    <w:p>
+      <w:pPr>
+        <w:rPr>
+          <w:u w:val="single"/>
+          <w:lang w:val="en-US"/>
+        </w:rPr>
+      </w:pPr>
+      <w:r>
+        <w:rPr>
+          <w:u w:val="single"/>
+        </w:rPr>
+        <w:t xml:space="preserve">    </w:t>
+      </w:r>
+      <w:proofErr w:type="spellStart"/>
+      <w:proofErr w:type="gramStart"/>
+      <w:r>
+        <w:rPr>
+          <w:u w:val="single"/>
+          <w:lang w:val="en-US"/>
+        </w:rPr>
+        <w:t>Nand</w:t>
+      </w:r>
+      <w:proofErr w:type="spellEnd"/>
+      <w:r>
+        <w:rPr>
+          <w:u w:val="single"/>
+          <w:lang w:val="en-US"/>
+        </w:rPr>
+        <w:t>(</w:t>
+      </w:r>
+      <w:proofErr w:type="gramEnd"/>
+      <w:r>
+        <w:rPr>
+          <w:u w:val="single"/>
+          <w:lang w:val="en-US"/>
+        </w:rPr>
+        <w:t>a=in, b=in</w:t>
+      </w:r>
+      <w:r>
+        <w:rPr>
+          <w:u w:val="single"/>
+          <w:lang w:val="en-US"/>
+        </w:rPr>
+        <w:t>);</w:t>
+      </w:r>
+    </w:p>
+    <w:p>
+      <w:pPr>
+        <w:rPr>
+          <w:u w:val="single"/>
+        </w:rPr>
+      </w:pPr>
+      <w:r>
+        <w:rPr>
+          <w:u w:val="single"/>
+        </w:rPr>
+        <w:t>}</w:t>
+      </w:r>
+    </w:p>
+    <w:p>
+      <w:pPr>
+        <w:rPr>
+          <w:u w:val="single"/>
+        </w:rPr>
+      </w:pPr>
+    </w:p>
+    <w:p>
+      <w:proofErr w:type="spellStart"/>
+      <w:r>
+        <w:t>HardwareSimulator</w:t>
+      </w:r>
+      <w:proofErr w:type="spellEnd"/>
+      <w:r>
+        <w:t xml:space="preserve"> considera</w:t>
+      </w:r>
+      <w:r>
+        <w:t xml:space="preserve"> los pines no conectados como </w:t>
+      </w:r>
+      <w:r>
+        <w:t>válidos</w:t>
+      </w:r>
+      <w:r>
+        <w:t xml:space="preserve">, </w:t>
+      </w:r>
+      <w:r>
+        <w:t>internamente</w:t>
+      </w:r>
+      <w:r>
+        <w:t xml:space="preserve"> asume que el </w:t>
+      </w:r>
+      <w:r>
+        <w:t xml:space="preserve">valor para el </w:t>
+      </w:r>
+      <w:r>
+        <w:t xml:space="preserve">respectivo </w:t>
+      </w:r>
+      <w:r>
+        <w:t xml:space="preserve">pin de entrada o salida es la función </w:t>
+      </w:r>
+      <w:proofErr w:type="gramStart"/>
+      <w:r>
+        <w:t>false(</w:t>
+      </w:r>
+      <w:proofErr w:type="gramEnd"/>
+      <w:r>
+        <w:t>0).</w:t>
+      </w:r>
+    </w:p>
+    <w:p>
+      <w:pPr>
+        <w:ind w:left="360"/>
+        <w:rPr>
+          <w:b/>
+        </w:rPr>
+      </w:pPr>
+      <w:r>
+        <w:rPr>
+          <w:b/>
+        </w:rPr>
+        <w:t xml:space="preserve">1. d-e </w:t>
+      </w:r>
+      <w:r>
+        <w:rPr>
+          <w:b/>
+        </w:rPr>
+        <w:t>¿Si tengo un bus de salida de 16 bits cómo me refiero al bit de menor</w:t>
+      </w:r>
+      <w:r>
+        <w:rPr>
+          <w:b/>
+        </w:rPr>
+        <w:t xml:space="preserve"> y mayor</w:t>
+      </w:r>
+      <w:r>
+        <w:rPr>
+          <w:b/>
+        </w:rPr>
+        <w:t xml:space="preserve"> peso?</w:t>
+      </w:r>
+    </w:p>
+    <w:p>
+      <w:r>
+        <w:t>El</w:t>
+      </w:r>
+      <w:r>
+        <w:t xml:space="preserve"> bit menos significativo de un bus cualquiera </w:t>
+      </w:r>
+      <w:r>
+        <w:rPr>
+          <w:b/>
+        </w:rPr>
+        <w:t>b</w:t>
+      </w:r>
+      <w:r>
+        <w:t xml:space="preserve"> puede ser accedido escribiendo </w:t>
+      </w:r>
+      <w:proofErr w:type="gramStart"/>
+      <w:r>
+        <w:rPr>
+          <w:b/>
+        </w:rPr>
+        <w:t>b</w:t>
+      </w:r>
+      <w:r>
+        <w:rPr>
+          <w:b/>
+        </w:rPr>
+        <w:t>[</w:t>
+      </w:r>
+      <w:proofErr w:type="gramEnd"/>
+      <w:r>
+        <w:rPr>
+          <w:b/>
+        </w:rPr>
+        <w:t>0]</w:t>
+      </w:r>
+      <w:r>
+        <w:rPr>
+          <w:b/>
+        </w:rPr>
+        <w:t xml:space="preserve"> </w:t>
+      </w:r>
+      <w:r>
+        <w:t xml:space="preserve">y el bit más significativo </w:t>
+      </w:r>
+      <w:r>
+        <w:rPr>
+          <w:b/>
+        </w:rPr>
+        <w:t>b[15]</w:t>
+      </w:r>
+      <w:r>
+        <w:rPr>
+          <w:b/>
+        </w:rPr>
+        <w:t>.</w:t>
+      </w:r>
+    </w:p>
+    <w:p>
+      <w:pPr>
+        <w:rPr>
+          <w:b/>
+        </w:rPr>
+      </w:pPr>
+      <w:r>
+        <w:rPr>
+          <w:b/>
+          <w:lang w:val="en-US"/>
+        </w:rPr>
+        <w:t xml:space="preserve">        </w:t>
+      </w:r>
+      <w:r>
+        <w:rPr>
+          <w:b/>
+        </w:rPr>
+        <w:t>1. f</w:t>
+      </w:r>
+      <w:r>
+        <w:rPr>
+          <w:b/>
+        </w:rPr>
+        <w:t xml:space="preserve"> </w:t>
+      </w:r>
+      <w:r>
+        <w:rPr>
+          <w:b/>
+        </w:rPr>
+        <w:t>Indiq</w:t>
+      </w:r>
+      <w:r>
+        <w:rPr>
+          <w:b/>
+        </w:rPr>
+        <w:t xml:space="preserve">ue los valores de </w:t>
+      </w:r>
+      <w:r>
+        <w:rPr>
+          <w:b/>
+          <w:i/>
+        </w:rPr>
+        <w:t xml:space="preserve">in, </w:t>
+      </w:r>
+      <w:proofErr w:type="spellStart"/>
+      <w:r>
+        <w:rPr>
+          <w:b/>
+          <w:i/>
+        </w:rPr>
+        <w:t>out</w:t>
+      </w:r>
+      <w:proofErr w:type="spellEnd"/>
+      <w:r>
+        <w:rPr>
+          <w:b/>
+          <w:i/>
+        </w:rPr>
+        <w:t>, x, y</w:t>
+      </w:r>
+      <w:r>
+        <w:rPr>
+          <w:b/>
+        </w:rPr>
+        <w:t xml:space="preserve"> considerando el siguiente código.</w:t>
+      </w:r>
+    </w:p>
+    <w:p>
+      <w:pPr>
+        <w:rPr>
+          <w:b/>
+          <w:lang w:val="en-US"/>
+        </w:rPr>
+      </w:pPr>
+      <w:r>
+        <w:rPr>
+          <w:b/>
+          <w:lang w:val="en-US"/>
+        </w:rPr>
+        <w:t xml:space="preserve">// </w:t>
+      </w:r>
+      <w:proofErr w:type="spellStart"/>
+      <w:r>
+        <w:rPr>
+          <w:b/>
+          <w:lang w:val="en-US"/>
+        </w:rPr>
+        <w:t>Foo.hdl</w:t>
+      </w:r>
+      <w:proofErr w:type="spellEnd"/>
+    </w:p>
+    <w:p>
+      <w:pPr>
+        <w:rPr>
+          <w:b/>
+          <w:lang w:val="en-US"/>
+        </w:rPr>
+      </w:pPr>
+      <w:r>
+        <w:rPr>
+          <w:b/>
+          <w:lang w:val="en-US"/>
+        </w:rPr>
+        <w:t>CHIP Foo {</w:t>
+      </w:r>
+    </w:p>
+    <w:p>
+      <w:pPr>
+        <w:rPr>
+          <w:b/>
+          <w:lang w:val="en-US"/>
+        </w:rPr>
+      </w:pPr>
+      <w:r>
+        <w:rPr>
+          <w:b/>
+          <w:lang w:val="en-US"/>
+        </w:rPr>
+        <w:tab/>
+        <w:t xml:space="preserve">IN </w:t>
+      </w:r>
+      <w:proofErr w:type="gramStart"/>
+      <w:r>
+        <w:rPr>
+          <w:b/>
+          <w:lang w:val="en-US"/>
+        </w:rPr>
+        <w:t>in[</w:t>
+      </w:r>
+      <w:proofErr w:type="gramEnd"/>
+      <w:r>
+        <w:rPr>
+          <w:b/>
+          <w:lang w:val="en-US"/>
+        </w:rPr>
+        <w:t>8]</w:t>
+      </w:r>
+    </w:p>
+    <w:p>
+      <w:pPr>
+        <w:rPr>
+          <w:b/>
+          <w:lang w:val="en-US"/>
+        </w:rPr>
+      </w:pPr>
+      <w:r>
+        <w:rPr>
+          <w:b/>
+          <w:lang w:val="en-US"/>
+        </w:rPr>
+        <w:tab/>
+        <w:t xml:space="preserve">OUT </w:t>
+      </w:r>
+      <w:proofErr w:type="gramStart"/>
+      <w:r>
+        <w:rPr>
+          <w:b/>
+          <w:lang w:val="en-US"/>
+        </w:rPr>
+        <w:t>out[</w:t>
+      </w:r>
+      <w:proofErr w:type="gramEnd"/>
+      <w:r>
+        <w:rPr>
+          <w:b/>
+          <w:lang w:val="en-US"/>
+        </w:rPr>
+        <w:t>8]</w:t>
+      </w:r>
+    </w:p>
+    <w:p>
+      <w:pPr>
+        <w:rPr>
+          <w:b/>
+          <w:lang w:val="en-US"/>
+        </w:rPr>
+      </w:pPr>
+      <w:r>
+        <w:rPr>
+          <w:b/>
+          <w:lang w:val="en-US"/>
+        </w:rPr>
+        <w:tab/>
+        <w:t>// Foo's body (irrelevant to the example)</w:t>
+      </w:r>
+    </w:p>
+    <w:p>
+      <w:pPr>
+        <w:rPr>
+          <w:b/>
+          <w:lang w:val="en-US"/>
+        </w:rPr>
+      </w:pPr>
+      <w:r>
+        <w:rPr>
+          <w:b/>
+          <w:lang w:val="en-US"/>
+        </w:rPr>
+        <w:t>}</w:t>
+      </w:r>
+    </w:p>
+    <w:p>
+      <w:pPr>
+        <w:rPr>
+          <w:b/>
+          <w:lang w:val="en-US"/>
+        </w:rPr>
+      </w:pPr>
+    </w:p>
+    <w:p>
+      <w:pPr>
+        <w:rPr>
+          <w:b/>
+          <w:lang w:val="en-US"/>
+        </w:rPr>
+      </w:pPr>
+      <w:r>
+        <w:rPr>
+          <w:b/>
+          <w:lang w:val="en-US"/>
+        </w:rPr>
+        <w:t xml:space="preserve">// </w:t>
+      </w:r>
+      <w:proofErr w:type="spellStart"/>
+      <w:r>
+        <w:rPr>
+          <w:b/>
+          <w:lang w:val="en-US"/>
+        </w:rPr>
+        <w:t>AnotherChip.hdl</w:t>
+      </w:r>
+      <w:proofErr w:type="spellEnd"/>
+    </w:p>
+    <w:p>
+      <w:pPr>
+        <w:rPr>
+          <w:b/>
+          <w:lang w:val="en-US"/>
+        </w:rPr>
+      </w:pPr>
+      <w:r>
+        <w:rPr>
+          <w:b/>
+          <w:lang w:val="en-US"/>
+        </w:rPr>
+        <w:t>//...</w:t>
+      </w:r>
+    </w:p>
+    <w:p>
+      <w:pPr>
+        <w:rPr>
+          <w:b/>
+          <w:lang w:val="en-US"/>
+        </w:rPr>
+      </w:pPr>
+      <w:r>
+        <w:rPr>
+          <w:b/>
+          <w:lang w:val="en-US"/>
+        </w:rPr>
+        <w:tab/>
+        <w:t>PARTS:</w:t>
+      </w:r>
+    </w:p>
+    <w:p>
+      <w:pPr>
+        <w:rPr>
+          <w:b/>
+          <w:lang w:val="en-US"/>
+        </w:rPr>
+      </w:pPr>
+      <w:r>
+        <w:rPr>
+          <w:b/>
+          <w:lang w:val="en-US"/>
+        </w:rPr>
+        <w:lastRenderedPageBreak/>
+        <w:tab/>
+        <w:t>// v = 100</w:t>
+      </w:r>
+    </w:p>
+    <w:p>
+      <w:pPr>
+        <w:rPr>
+          <w:b/>
+          <w:lang w:val="en-US"/>
+        </w:rPr>
+      </w:pPr>
+      <w:r>
+        <w:rPr>
+          <w:b/>
+          <w:lang w:val="en-US"/>
+        </w:rPr>
+        <w:tab/>
+        <w:t>Foo(in[2..4]=v, in[6..7]=true, out[0..3]=x, out[2..6]=7);</w:t>
+      </w:r>
+    </w:p>
+    <w:p>
+      <w:pPr>
+        <w:rPr>
+          <w:b/>
+          <w:lang w:val="en-US"/>
+        </w:rPr>
+      </w:pPr>
+      <w:r>
+        <w:rPr>
+          <w:b/>
+          <w:lang w:val="en-US"/>
+        </w:rPr>
+        <w:t>//...</w:t>
+      </w:r>
+    </w:p>
+    <w:p>
+      <w:r>
+        <w:t>Respuesta</w:t>
+      </w:r>
+    </w:p>
+    <w:p>
+      <w:pPr>
+        <w:rPr>
+          <w:lang w:val="en-US"/>
+        </w:rPr>
+      </w:pPr>
+      <w:proofErr w:type="gramStart"/>
+      <w:r>
+        <w:rPr>
+          <w:lang w:val="en-US"/>
+        </w:rPr>
+        <w:t>in[</w:t>
+      </w:r>
+      <w:proofErr w:type="gramEnd"/>
+      <w:r>
+        <w:rPr>
+          <w:lang w:val="en-US"/>
+        </w:rPr>
+        <w:t>8] = [0, 0, 1, 0, 0, 0, 1, 1]</w:t>
+      </w:r>
+    </w:p>
+    <w:p>
+      <w:pPr>
+        <w:rPr>
+          <w:lang w:val="en-US"/>
+        </w:rPr>
+      </w:pPr>
+      <w:proofErr w:type="gramStart"/>
+      <w:r>
+        <w:rPr>
+          <w:lang w:val="en-US"/>
+        </w:rPr>
+        <w:t>x[</w:t>
+      </w:r>
+      <w:proofErr w:type="gramEnd"/>
+      <w:r>
+        <w:rPr>
+          <w:lang w:val="en-US"/>
+        </w:rPr>
+        <w:t>4] = [out[0], out[1], out[2], out[3]]</w:t>
+      </w:r>
+    </w:p>
+    <w:p>
+      <w:pPr>
+        <w:rPr>
+          <w:lang w:val="en-US"/>
+        </w:rPr>
+      </w:pPr>
+      <w:proofErr w:type="gramStart"/>
+      <w:r>
+        <w:rPr>
+          <w:lang w:val="en-US"/>
+        </w:rPr>
+        <w:t>y</w:t>
+      </w:r>
+      <w:r>
+        <w:rPr>
+          <w:lang w:val="en-US"/>
+        </w:rPr>
+        <w:t>[</w:t>
+      </w:r>
+      <w:proofErr w:type="gramEnd"/>
+      <w:r>
+        <w:rPr>
+          <w:lang w:val="en-US"/>
+        </w:rPr>
+        <w:t>5</w:t>
+      </w:r>
+      <w:r>
+        <w:rPr>
+          <w:lang w:val="en-US"/>
+        </w:rPr>
+        <w:t>] = [out[</w:t>
+      </w:r>
+      <w:r>
+        <w:rPr>
+          <w:lang w:val="en-US"/>
+        </w:rPr>
+        <w:t>2</w:t>
+      </w:r>
+      <w:r>
+        <w:rPr>
+          <w:lang w:val="en-US"/>
+        </w:rPr>
+        <w:t>], out[</w:t>
+      </w:r>
+      <w:r>
+        <w:rPr>
+          <w:lang w:val="en-US"/>
+        </w:rPr>
+        <w:t>3</w:t>
+      </w:r>
+      <w:r>
+        <w:rPr>
+          <w:lang w:val="en-US"/>
+        </w:rPr>
+        <w:t>], out[</w:t>
+      </w:r>
+      <w:r>
+        <w:rPr>
+          <w:lang w:val="en-US"/>
+        </w:rPr>
+        <w:t>4</w:t>
+      </w:r>
+      <w:r>
+        <w:rPr>
+          <w:lang w:val="en-US"/>
+        </w:rPr>
+        <w:t>], out[</w:t>
+      </w:r>
+      <w:r>
+        <w:rPr>
+          <w:lang w:val="en-US"/>
+        </w:rPr>
+        <w:t>5</w:t>
+      </w:r>
+      <w:r>
+        <w:rPr>
+          <w:lang w:val="en-US"/>
+        </w:rPr>
+        <w:t>]</w:t>
+      </w:r>
+      <w:r>
+        <w:rPr>
+          <w:lang w:val="en-US"/>
+        </w:rPr>
+        <w:t>, out[6]</w:t>
+      </w:r>
+      <w:r>
+        <w:rPr>
+          <w:lang w:val="en-US"/>
+        </w:rPr>
+        <w:t>]</w:t>
+      </w:r>
+    </w:p>
+    <w:p>
+      <w:pPr>
+        <w:rPr>
+          <w:lang w:val="en-US"/>
+        </w:rPr>
+      </w:pPr>
+      <w:proofErr w:type="gramStart"/>
+      <w:r>
+        <w:rPr>
+          <w:lang w:val="en-US"/>
+        </w:rPr>
+        <w:t>out</w:t>
+      </w:r>
+      <w:r>
+        <w:rPr>
+          <w:lang w:val="en-US"/>
+        </w:rPr>
+        <w:t>[</w:t>
+      </w:r>
+      <w:proofErr w:type="gramEnd"/>
+      <w:r>
+        <w:rPr>
+          <w:lang w:val="en-US"/>
+        </w:rPr>
+        <w:t>8</w:t>
+      </w:r>
+      <w:r>
+        <w:rPr>
+          <w:lang w:val="en-US"/>
+        </w:rPr>
+        <w:t>] = [out[</w:t>
+      </w:r>
+      <w:r>
+        <w:rPr>
+          <w:lang w:val="en-US"/>
+        </w:rPr>
+        <w:t>0</w:t>
+      </w:r>
+      <w:r>
+        <w:rPr>
+          <w:lang w:val="en-US"/>
+        </w:rPr>
+        <w:t>],</w:t>
+      </w:r>
+      <w:r>
+        <w:rPr>
+          <w:lang w:val="en-US"/>
+        </w:rPr>
+        <w:t xml:space="preserve"> … </w:t>
+      </w:r>
+      <w:r>
+        <w:rPr>
+          <w:lang w:val="en-US"/>
+        </w:rPr>
+        <w:t>, out[</w:t>
+      </w:r>
+      <w:r>
+        <w:rPr>
+          <w:lang w:val="en-US"/>
+        </w:rPr>
+        <w:t>7</w:t>
+      </w:r>
+      <w:r>
+        <w:rPr>
+          <w:lang w:val="en-US"/>
+        </w:rPr>
+        <w:t>]</w:t>
+      </w:r>
+      <w:r>
+        <w:rPr>
+          <w:lang w:val="en-US"/>
+        </w:rPr>
+        <w:t>]</w:t>
+      </w:r>
+    </w:p>
+    <w:p>
+      <w:pPr>
+        <w:rPr>
+          <w:b/>
+          <w:sz w:val="52"/>
+          <w:szCs w:val="52"/>
+          <w:lang w:val="en-US"/>
+        </w:rPr>
+      </w:pPr>
+      <w:r>
+        <w:rPr>
+          <w:b/>
+          <w:sz w:val="52"/>
+          <w:szCs w:val="52"/>
+          <w:lang w:val="en-US"/>
+        </w:rPr>
+        <w:t xml:space="preserve">EXPLICACION DE </w:t>
+      </w:r>
+      <w:r>
+        <w:rPr>
+          <w:b/>
+          <w:sz w:val="52"/>
+          <w:szCs w:val="52"/>
+          <w:lang w:val="en-US"/>
+        </w:rPr>
+        <w:t>CHIPS</w:t>
+      </w:r>
+    </w:p>
+    <w:p>
+      <w:r>
+        <w:t xml:space="preserve">El </w:t>
+      </w:r>
+      <w:r>
+        <w:t>código</w:t>
+      </w:r>
+      <w:r>
+        <w:t xml:space="preserve"> de cada chip se explicar</w:t>
+      </w:r>
+      <w:r>
+        <w:t xml:space="preserve">á </w:t>
+      </w:r>
+      <w:r>
+        <w:t>usando comentarios en el respectivo archivo *.</w:t>
+      </w:r>
+      <w:proofErr w:type="spellStart"/>
+      <w:r>
+        <w:t>hdl</w:t>
+      </w:r>
+      <w:proofErr w:type="spellEnd"/>
+      <w:r>
+        <w:t xml:space="preserve"> de cada compuerta</w:t>
+      </w:r>
+    </w:p>
+    <w:p>
+      <w:pPr>
+        <w:rPr>
+          <w:b/>
+          <w:lang w:val="en-US"/>
+        </w:rPr>
+      </w:pPr>
+      <w:r>
+        <w:rPr>
+          <w:b/>
+          <w:lang w:val="en-US"/>
+        </w:rPr>
+        <w:t>Unary NOT</w:t>
+      </w:r>
+    </w:p>
+    <w:p>
+      <w:r>
+        <w:t xml:space="preserve">La compuerta </w:t>
+      </w:r>
+      <w:proofErr w:type="spellStart"/>
+      <w:r>
+        <w:t>unary</w:t>
+      </w:r>
+      <w:proofErr w:type="spellEnd"/>
+      <w:r>
+        <w:t xml:space="preserve"> </w:t>
+      </w:r>
+      <w:proofErr w:type="spellStart"/>
+      <w:r>
         <w:t>Not</w:t>
+      </w:r>
+      <w:proofErr w:type="spellEnd"/>
+      <w:r>
+        <w:t xml:space="preserve"> convierte un valor </w:t>
+      </w:r>
+      <w:proofErr w:type="spellStart"/>
+      <w:r>
+        <w:t>logico</w:t>
+      </w:r>
+      <w:proofErr w:type="spellEnd"/>
+      <w:r>
+        <w:t xml:space="preserve"> true o false a su respectivo contrario. A continuación se ilustra la implementación del chip usando </w:t>
+      </w:r>
+      <w:proofErr w:type="spellStart"/>
+      <w:r>
+        <w:t>logic-gate-simulator</w:t>
+      </w:r>
+      <w:proofErr w:type="spellEnd"/>
+      <w:r>
+        <w:t xml:space="preserve"> </w:t>
+      </w:r>
+      <w:proofErr w:type="spellStart"/>
+      <w:r>
+        <w:t>from</w:t>
+      </w:r>
+      <w:proofErr w:type="spellEnd"/>
+      <w:r>
+        <w:t xml:space="preserve"> Academo.org</w:t>
+      </w:r>
+    </w:p>
+    <w:p>
+      <w:r>
+        <w:rPr>
+          <w:noProof/>
+          <w:lang w:eastAsia="es-CO"/>
+        </w:rPr>
+        <w:drawing>
+          <wp:inline distT="0" distB="0" distL="0" distR="0">
+            <wp:extent cx="5612130" cy="1782129"/>
+            <wp:effectExtent l="0" t="0" r="7620" b="8890"/>
+            <wp:docPr id="1" name="Imagen 1" descr="D:\romualdo\universidad\semestre 6\Controladores\nand2tetris\projects\01\report_src\imgs\not_gate.png"/>
+            <wp:cNvGraphicFramePr>
+              <a:graphicFrameLocks xmlns:a="http://schemas.openxmlformats.org/drawingml/2006/main" noChangeAspect="1"/>
+            </wp:cNvGraphicFramePr>
+            <a:graphic xmlns:a="http://schemas.openxmlformats.org/drawingml/2006/main">
+              <a:graphicData uri="http://schemas.openxmlformats.org/drawingml/2006/picture">
+                <pic:pic xmlns:pic="http://schemas.openxmlformats.org/drawingml/2006/picture">
+                  <pic:nvPicPr>
+                    <pic:cNvPr id="0" name="Picture 3" descr="D:\romualdo\universidad\semestre 6\Controladores\nand2tetris\projects\01\report_src\imgs\not_gate.png"/>
+                    <pic:cNvPicPr>
+                      <a:picLocks noChangeAspect="1" noChangeArrowheads="1"/>
+                    </pic:cNvPicPr>
+                  </pic:nvPicPr>
+                  <pic:blipFill>
+                    <a:blip r:embed="rId7">
+                      <a:extLst>
+                        <a:ext uri="{28A0092B-C50C-407E-A947-70E740481C1C}">
+                          <a14:useLocalDpi xmlns:a14="http://schemas.microsoft.com/office/drawing/2010/main" val="0"/>
+                        </a:ext>
+                      </a:extLst>
+                    </a:blip>
+                    <a:srcRect/>
+                    <a:stretch>
+                      <a:fillRect/>
+                    </a:stretch>
+                  </pic:blipFill>
+                  <pic:spPr bwMode="auto">
+                    <a:xfrm>
+                      <a:off x="0" y="0"/>
+                      <a:ext cx="5612130" cy="1782129"/>
+                    </a:xfrm>
+                    <a:prstGeom prst="rect">
+                      <a:avLst/>
+                    </a:prstGeom>
+                    <a:noFill/>
+                    <a:ln>
+                      <a:noFill/>
+                    </a:ln>
+                  </pic:spPr>
+                </pic:pic>
+              </a:graphicData>
+            </a:graphic>
+          </wp:inline>
+        </w:drawing>
+      </w:r>
+    </w:p>
+    <w:p>
+      <w:pPr>
+        <w:rPr>
+          <w:b/>
+        </w:rPr>
+      </w:pPr>
+      <w:r>
+        <w:rPr>
+          <w:b/>
+        </w:rPr>
+        <w:t>AND</w:t>
+      </w:r>
+    </w:p>
+    <w:p>
+      <w:r>
+        <w:t>La compuerta AND devuelve el valor lógico true solo si sus dos bits de entradas son true.</w:t>
+      </w:r>
+    </w:p>
+    <w:p>
+      <w:r>
+        <w:rPr>
+          <w:noProof/>
+          <w:lang w:eastAsia="es-CO"/>
+        </w:rPr>
+        <w:lastRenderedPageBreak/>
+        <w:drawing>
+          <wp:inline distT="0" distB="0" distL="0" distR="0">
+            <wp:extent cx="5612130" cy="2470849"/>
+            <wp:effectExtent l="0" t="0" r="7620" b="5715"/>
+            <wp:docPr id="3" name="Imagen 3" descr="D:\romualdo\universidad\semestre 6\Controladores\nand2tetris\projects\01\report_src\imgs\and_gate.png"/>
+            <wp:cNvGraphicFramePr>
+              <a:graphicFrameLocks xmlns:a="http://schemas.openxmlformats.org/drawingml/2006/main" noChangeAspect="1"/>
+            </wp:cNvGraphicFramePr>
+            <a:graphic xmlns:a="http://schemas.openxmlformats.org/drawingml/2006/main">
+              <a:graphicData uri="http://schemas.openxmlformats.org/drawingml/2006/picture">
+                <pic:pic xmlns:pic="http://schemas.openxmlformats.org/drawingml/2006/picture">
+                  <pic:nvPicPr>
+                    <pic:cNvPr id="0" name="Picture 5" descr="D:\romualdo\universidad\semestre 6\Controladores\nand2tetris\projects\01\report_src\imgs\and_gate.png"/>
+                    <pic:cNvPicPr>
+                      <a:picLocks noChangeAspect="1" noChangeArrowheads="1"/>
+                    </pic:cNvPicPr>
+                  </pic:nvPicPr>
+                  <pic:blipFill>
+                    <a:blip r:embed="rId8">
+                      <a:extLst>
+                        <a:ext uri="{28A0092B-C50C-407E-A947-70E740481C1C}">
+                          <a14:useLocalDpi xmlns:a14="http://schemas.microsoft.com/office/drawing/2010/main" val="0"/>
+                        </a:ext>
+                      </a:extLst>
+                    </a:blip>
+                    <a:srcRect/>
+                    <a:stretch>
+                      <a:fillRect/>
+                    </a:stretch>
+                  </pic:blipFill>
+                  <pic:spPr bwMode="auto">
+                    <a:xfrm>
+                      <a:off x="0" y="0"/>
+                      <a:ext cx="5612130" cy="2470849"/>
+                    </a:xfrm>
+                    <a:prstGeom prst="rect">
+                      <a:avLst/>
+                    </a:prstGeom>
+                    <a:noFill/>
+                    <a:ln>
+                      <a:noFill/>
+                    </a:ln>
+                  </pic:spPr>
+                </pic:pic>
+              </a:graphicData>
+            </a:graphic>
+          </wp:inline>
+        </w:drawing>
+      </w:r>
+    </w:p>
+    <w:p>
+      <w:pPr>
+        <w:rPr>
+          <w:b/>
+        </w:rPr>
+      </w:pPr>
+      <w:r>
+        <w:rPr>
+          <w:b/>
+        </w:rPr>
+        <w:t>OR</w:t>
+      </w:r>
+    </w:p>
+    <w:p>
+      <w:r>
+        <w:t>La compuerta</w:t>
+      </w:r>
+      <w:r>
+        <w:t xml:space="preserve"> OR es verdadera cuando </w:t>
+      </w:r>
+      <w:r>
+        <w:t>por lo menos uno</w:t>
+      </w:r>
+      <w:r>
+        <w:t xml:space="preserve"> de sus dos bits de entrada</w:t>
+      </w:r>
+      <w:r>
+        <w:t xml:space="preserve"> es 1.</w:t>
+      </w:r>
+    </w:p>
+    <w:p>
+      <w:r>
+        <w:drawing>
+          <wp:inline distT="0" distB="0" distL="0" distR="0" wp14:anchorId="53936776" wp14:editId="6134EF13">
+            <wp:extent cx="5612130" cy="2585720"/>
+            <wp:effectExtent l="0" t="0" r="7620" b="5080"/>
+            <wp:docPr id="4" name="Imagen 4"/>
+            <wp:cNvGraphicFramePr>
+              <a:graphicFrameLocks xmlns:a="http://schemas.openxmlformats.org/drawingml/2006/main" noChangeAspect="1"/>
+            </wp:cNvGraphicFramePr>
+            <a:graphic xmlns:a="http://schemas.openxmlformats.org/drawingml/2006/main">
+              <a:graphicData uri="http://schemas.openxmlformats.org/drawingml/2006/picture">
+                <pic:pic xmlns:pic="http://schemas.openxmlformats.org/drawingml/2006/picture">
+                  <pic:nvPicPr>
+                    <pic:cNvPr id="1" name=""/>
+                    <pic:cNvPicPr/>
+                  </pic:nvPicPr>
+                  <pic:blipFill>
+                    <a:blip r:embed="rId9"/>
+                    <a:stretch>
+                      <a:fillRect/>
+                    </a:stretch>
+                  </pic:blipFill>
+                  <pic:spPr>
+                    <a:xfrm>
+                      <a:off x="0" y="0"/>
+                      <a:ext cx="5612130" cy="2585720"/>
+                    </a:xfrm>
+                    <a:prstGeom prst="rect">
+                      <a:avLst/>
+                    </a:prstGeom>
+                  </pic:spPr>
+                </pic:pic>
+              </a:graphicData>
+            </a:graphic>
+          </wp:inline>
+        </w:drawing>
+      </w:r>
+    </w:p>
+    <w:p>
+      <w:pPr>
+        <w:rPr>
+          <w:b/>
+        </w:rPr>
+      </w:pPr>
+      <w:r>
+        <w:rPr>
+          <w:b/>
+        </w:rPr>
+        <w:t>X</w:t>
+      </w:r>
+      <w:r>
+        <w:rPr>
+          <w:b/>
+        </w:rPr>
+        <w:t>OR</w:t>
+      </w:r>
+    </w:p>
+    <w:p>
+      <w:r>
+        <w:t>La compuerta</w:t>
+      </w:r>
+      <w:r>
+        <w:t xml:space="preserve"> </w:t>
+      </w:r>
+      <w:proofErr w:type="spellStart"/>
+      <w:r>
+        <w:t>Xor</w:t>
+      </w:r>
+      <w:proofErr w:type="spellEnd"/>
+      <w:r>
+        <w:t xml:space="preserve"> es verdadera cuando los valores de entrada son opuestos entre sí pero no iguales.</w:t>
+      </w:r>
+    </w:p>
+    <w:p>
+      <w:r>
+        <w:rPr>
+          <w:noProof/>
+          <w:lang w:eastAsia="es-CO"/>
+        </w:rPr>
+        <w:lastRenderedPageBreak/>
+        <w:drawing>
+          <wp:inline distT="0" distB="0" distL="0" distR="0">
+            <wp:extent cx="5612130" cy="3208470"/>
+            <wp:effectExtent l="0" t="0" r="7620" b="0"/>
+            <wp:docPr id="5" name="Imagen 5" descr="D:\romualdo\universidad\semestre 6\Controladores\nand2tetris\projects\01\report_src\imgs\or_gate.png"/>
+            <wp:cNvGraphicFramePr>
+              <a:graphicFrameLocks xmlns:a="http://schemas.openxmlformats.org/drawingml/2006/main" noChangeAspect="1"/>
+            </wp:cNvGraphicFramePr>
+            <a:graphic xmlns:a="http://schemas.openxmlformats.org/drawingml/2006/main">
+              <a:graphicData uri="http://schemas.openxmlformats.org/drawingml/2006/picture">
+                <pic:pic xmlns:pic="http://schemas.openxmlformats.org/drawingml/2006/picture">
+                  <pic:nvPicPr>
+                    <pic:cNvPr id="0" name="Picture 6" descr="D:\romualdo\universidad\semestre 6\Controladores\nand2tetris\projects\01\report_src\imgs\or_gate.png"/>
+                    <pic:cNvPicPr>
+                      <a:picLocks noChangeAspect="1" noChangeArrowheads="1"/>
+                    </pic:cNvPicPr>
+                  </pic:nvPicPr>
+                  <pic:blipFill>
+                    <a:blip r:embed="rId10">
+                      <a:extLst>
+                        <a:ext uri="{28A0092B-C50C-407E-A947-70E740481C1C}">
+                          <a14:useLocalDpi xmlns:a14="http://schemas.microsoft.com/office/drawing/2010/main" val="0"/>
+                        </a:ext>
+                      </a:extLst>
+                    </a:blip>
+                    <a:srcRect/>
+                    <a:stretch>
+                      <a:fillRect/>
+                    </a:stretch>
+                  </pic:blipFill>
+                  <pic:spPr bwMode="auto">
+                    <a:xfrm>
+                      <a:off x="0" y="0"/>
+                      <a:ext cx="5612130" cy="3208470"/>
+                    </a:xfrm>
+                    <a:prstGeom prst="rect">
+                      <a:avLst/>
+                    </a:prstGeom>
+                    <a:noFill/>
+                    <a:ln>
+                      <a:noFill/>
+                    </a:ln>
+                  </pic:spPr>
+                </pic:pic>
+              </a:graphicData>
+            </a:graphic>
+          </wp:inline>
+        </w:drawing>
+      </w:r>
+    </w:p>
+    <w:p/>
+    <w:p>
+      <w:pPr>
+        <w:rPr>
+          <w:b/>
+        </w:rPr>
+      </w:pPr>
+      <w:r>
+        <w:rPr>
+          <w:b/>
+        </w:rPr>
+        <w:t>MULTIPLEXOR</w:t>
+      </w:r>
+    </w:p>
+    <w:p>
+      <w:r>
+        <w:t>El multiplexor de dos entradas tiene un selector de un bit y devuelve el valor de la primera entrada cuando el bit selector vale cero, en caso contrario devuelve el valor de la segunda entrada</w:t>
+      </w:r>
+      <w:r>
+        <w:t>.</w:t>
+      </w:r>
+    </w:p>
+    <w:p>
+      <w:r>
+        <w:rPr>
+          <w:noProof/>
+          <w:lang w:eastAsia="es-CO"/>
+        </w:rPr>
+        <w:drawing>
+          <wp:inline distT="0" distB="0" distL="0" distR="0">
+            <wp:extent cx="5612130" cy="3344424"/>
+            <wp:effectExtent l="0" t="0" r="7620" b="8890"/>
+            <wp:docPr id="6" name="Imagen 6" descr="D:\romualdo\universidad\semestre 6\Controladores\nand2tetris\projects\01\report_src\imgs\mux_gate.png"/>
+            <wp:cNvGraphicFramePr>
+              <a:graphicFrameLocks xmlns:a="http://schemas.openxmlformats.org/drawingml/2006/main" noChangeAspect="1"/>
+            </wp:cNvGraphicFramePr>
+            <a:graphic xmlns:a="http://schemas.openxmlformats.org/drawingml/2006/main">
+              <a:graphicData uri="http://schemas.openxmlformats.org/drawingml/2006/picture">
+                <pic:pic xmlns:pic="http://schemas.openxmlformats.org/drawingml/2006/picture">
+                  <pic:nvPicPr>
+                    <pic:cNvPr id="0" name="Picture 7" descr="D:\romualdo\universidad\semestre 6\Controladores\nand2tetris\projects\01\report_src\imgs\mux_gate.png"/>
+                    <pic:cNvPicPr>
+                      <a:picLocks noChangeAspect="1" noChangeArrowheads="1"/>
+                    </pic:cNvPicPr>
+                  </pic:nvPicPr>
+                  <pic:blipFill>
+                    <a:blip r:embed="rId11">
+                      <a:extLst>
+                        <a:ext uri="{28A0092B-C50C-407E-A947-70E740481C1C}">
+                          <a14:useLocalDpi xmlns:a14="http://schemas.microsoft.com/office/drawing/2010/main" val="0"/>
+                        </a:ext>
+                      </a:extLst>
+                    </a:blip>
+                    <a:srcRect/>
+                    <a:stretch>
+                      <a:fillRect/>
+                    </a:stretch>
+                  </pic:blipFill>
+                  <pic:spPr bwMode="auto">
+                    <a:xfrm>
+                      <a:off x="0" y="0"/>
+                      <a:ext cx="5612130" cy="3344424"/>
+                    </a:xfrm>
+                    <a:prstGeom prst="rect">
+                      <a:avLst/>
+                    </a:prstGeom>
+                    <a:noFill/>
+                    <a:ln>
+                      <a:noFill/>
+                    </a:ln>
+                  </pic:spPr>
+                </pic:pic>
+              </a:graphicData>
+            </a:graphic>
+          </wp:inline>
+        </w:drawing>
+      </w:r>
+    </w:p>
+    <w:p>
+      <w:pPr>
+        <w:rPr>
+          <w:b/>
+        </w:rPr>
+      </w:pPr>
+      <w:r>
+        <w:rPr>
+          <w:b/>
+        </w:rPr>
+        <w:t>DE-</w:t>
+      </w:r>
+      <w:r>
+        <w:rPr>
+          <w:b/>
+        </w:rPr>
+        <w:t>MULTIPLEXOR</w:t>
+      </w:r>
+    </w:p>
+    <w:p>
+      <w:r>
+        <w:lastRenderedPageBreak/>
+        <w:t>El de-multiplexor de dos canales recibe una única entrada y retransmite su valor a alguno de los dos canales de salida dependiendo del valor actual del bit selector.</w:t>
+      </w:r>
+    </w:p>
+    <w:p>
+      <w:r>
+        <w:rPr>
+          <w:noProof/>
+          <w:lang w:eastAsia="es-CO"/>
+        </w:rPr>
+        <w:drawing>
+          <wp:inline distT="0" distB="0" distL="0" distR="0">
+            <wp:extent cx="5612130" cy="2447640"/>
+            <wp:effectExtent l="0" t="0" r="7620" b="0"/>
+            <wp:docPr id="7" name="Imagen 7" descr="D:\romualdo\universidad\semestre 6\Controladores\nand2tetris\projects\01\report_src\imgs\dmux_gate_A.png"/>
+            <wp:cNvGraphicFramePr>
+              <a:graphicFrameLocks xmlns:a="http://schemas.openxmlformats.org/drawingml/2006/main" noChangeAspect="1"/>
+            </wp:cNvGraphicFramePr>
+            <a:graphic xmlns:a="http://schemas.openxmlformats.org/drawingml/2006/main">
+              <a:graphicData uri="http://schemas.openxmlformats.org/drawingml/2006/picture">
+                <pic:pic xmlns:pic="http://schemas.openxmlformats.org/drawingml/2006/picture">
+                  <pic:nvPicPr>
+                    <pic:cNvPr id="0" name="Picture 8" descr="D:\romualdo\universidad\semestre 6\Controladores\nand2tetris\projects\01\report_src\imgs\dmux_gate_A.png"/>
+                    <pic:cNvPicPr>
+                      <a:picLocks noChangeAspect="1" noChangeArrowheads="1"/>
+                    </pic:cNvPicPr>
+                  </pic:nvPicPr>
+                  <pic:blipFill>
+                    <a:blip r:embed="rId12" cstate="print">
+                      <a:extLst>
+                        <a:ext uri="{28A0092B-C50C-407E-A947-70E740481C1C}">
+                          <a14:useLocalDpi xmlns:a14="http://schemas.microsoft.com/office/drawing/2010/main" val="0"/>
+                        </a:ext>
+                      </a:extLst>
+                    </a:blip>
+                    <a:srcRect/>
+                    <a:stretch>
+                      <a:fillRect/>
+                    </a:stretch>
+                  </pic:blipFill>
+                  <pic:spPr bwMode="auto">
+                    <a:xfrm>
+                      <a:off x="0" y="0"/>
+                      <a:ext cx="5612130" cy="2447640"/>
+                    </a:xfrm>
+                    <a:prstGeom prst="rect">
+                      <a:avLst/>
+                    </a:prstGeom>
+                    <a:noFill/>
+                    <a:ln>
+                      <a:noFill/>
+                    </a:ln>
+                  </pic:spPr>
+                </pic:pic>
+              </a:graphicData>
+            </a:graphic>
+          </wp:inline>
+        </w:drawing>
+      </w:r>
+    </w:p>
+    <w:p>
+      <w:proofErr w:type="spellStart"/>
+      <w:proofErr w:type="gramStart"/>
+      <w:r>
+        <w:t>dmux</w:t>
       </w:r>
       <w:proofErr w:type="spellEnd"/>
       <w:proofErr w:type="gramEnd"/>
       <w:r>
-        <w:t xml:space="preserve"> pero al no estar estos en el directorio </w:t>
-      </w:r>
-      <w:proofErr w:type="spellStart"/>
-      <w:r>
-        <w:t>xor_tmp</w:t>
-      </w:r>
-      <w:proofErr w:type="spellEnd"/>
-      <w:r>
-        <w:t xml:space="preserve"> </w:t>
-      </w:r>
-      <w:proofErr w:type="spellStart"/>
-      <w:r>
-        <w:t>HardwareSimulator</w:t>
-      </w:r>
-      <w:proofErr w:type="spellEnd"/>
-      <w:r>
-        <w:t xml:space="preserve"> busca una implementación por defecto en la carpeta del programa </w:t>
-      </w:r>
-      <w:proofErr w:type="spellStart"/>
-      <w:r>
-        <w:t>HardwareSimulatorFolder</w:t>
-      </w:r>
-      <w:proofErr w:type="spellEnd"/>
-      <w:r>
-        <w:t>/</w:t>
-      </w:r>
-      <w:proofErr w:type="spellStart"/>
-      <w:r>
-        <w:t>builtInChips</w:t>
-      </w:r>
-      <w:proofErr w:type="spellEnd"/>
-    </w:p>
-    <w:p>
-      <w:pPr>
-        <w:pStyle w:val="Prrafodelista"/>
-        <w:numPr>
-          <w:ilvl w:val="1"/>
-          <w:numId w:val="3"/>
-        </w:numPr>
-        <w:rPr>
-          <w:b/>
-        </w:rPr>
-      </w:pPr>
-      <w:r>
-        <w:rPr>
-          <w:b/>
-        </w:rPr>
-        <w:t>¿Qué pasa con los puertos de las compuertas o partes no conectados?</w:t>
-      </w:r>
-    </w:p>
-    <w:p>
-      <w:r>
-        <w:t>Cuando el puerto de salida</w:t>
-      </w:r>
-      <w:r>
-        <w:t xml:space="preserve"> o entrada</w:t>
-      </w:r>
-      <w:r>
-        <w:t xml:space="preserve"> de un chip</w:t>
-      </w:r>
-      <w:r>
-        <w:t xml:space="preserve"> </w:t>
-      </w:r>
-      <w:r>
-        <w:t xml:space="preserve">no </w:t>
-      </w:r>
-      <w:r>
-        <w:t>está</w:t>
-      </w:r>
-      <w:r>
-        <w:t xml:space="preserve"> conectado a ningún otro </w:t>
-      </w:r>
-      <w:r>
-        <w:t>puerto de entrada</w:t>
-      </w:r>
-      <w:r>
-        <w:t xml:space="preserve">, no ocurre nada, </w:t>
-      </w:r>
-      <w:r>
-        <w:t>por ejemplo, en el siguiente caso l</w:t>
-      </w:r>
-      <w:r>
-        <w:t>a única consecuencia</w:t>
-      </w:r>
-      <w:r>
-        <w:t xml:space="preserve"> </w:t>
-      </w:r>
-      <w:r>
-        <w:t xml:space="preserve">será que el chip </w:t>
-      </w:r>
-      <w:proofErr w:type="spellStart"/>
-      <w:r>
-        <w:t>Not.hdl</w:t>
-      </w:r>
-      <w:proofErr w:type="spellEnd"/>
-      <w:r>
-        <w:t xml:space="preserve"> </w:t>
-      </w:r>
-      <w:r>
-        <w:t>fallará</w:t>
-      </w:r>
-      <w:r>
-        <w:t xml:space="preserve"> los requerimientos que especifica el script </w:t>
-      </w:r>
-      <w:proofErr w:type="spellStart"/>
-      <w:r>
-        <w:t>Not.tst</w:t>
-      </w:r>
-      <w:proofErr w:type="spellEnd"/>
-    </w:p>
-    <w:p>
-      <w:pPr>
-        <w:rPr>
-          <w:u w:val="single"/>
-        </w:rPr>
-      </w:pPr>
-      <w:r>
-        <w:rPr>
-          <w:u w:val="single"/>
-        </w:rPr>
-        <w:t xml:space="preserve">CHIP </w:t>
-      </w:r>
-      <w:proofErr w:type="spellStart"/>
-      <w:r>
-        <w:rPr>
-          <w:u w:val="single"/>
-        </w:rPr>
-        <w:t>Not</w:t>
-      </w:r>
-      <w:proofErr w:type="spellEnd"/>
-      <w:r>
-        <w:rPr>
-          <w:u w:val="single"/>
-        </w:rPr>
-        <w:t xml:space="preserve"> {</w:t>
-      </w:r>
-    </w:p>
-    <w:p>
-      <w:pPr>
-        <w:rPr>
-          <w:u w:val="single"/>
-        </w:rPr>
-      </w:pPr>
-      <w:r>
-        <w:rPr>
-          <w:u w:val="single"/>
-        </w:rPr>
-        <w:t xml:space="preserve">    IN </w:t>
-      </w:r>
-      <w:proofErr w:type="spellStart"/>
-      <w:r>
-        <w:rPr>
-          <w:u w:val="single"/>
-        </w:rPr>
-        <w:t>in</w:t>
-      </w:r>
-      <w:proofErr w:type="spellEnd"/>
-      <w:r>
-        <w:rPr>
-          <w:u w:val="single"/>
-        </w:rPr>
-        <w:t>;</w:t>
-      </w:r>
-    </w:p>
-    <w:p>
-      <w:pPr>
-        <w:rPr>
-          <w:u w:val="single"/>
-        </w:rPr>
-      </w:pPr>
-      <w:r>
-        <w:rPr>
-          <w:u w:val="single"/>
-        </w:rPr>
-        <w:t xml:space="preserve">    OUT </w:t>
-      </w:r>
-      <w:proofErr w:type="spellStart"/>
-      <w:r>
-        <w:rPr>
-          <w:u w:val="single"/>
-        </w:rPr>
-        <w:t>out</w:t>
-      </w:r>
-      <w:proofErr w:type="spellEnd"/>
-      <w:r>
-        <w:rPr>
-          <w:u w:val="single"/>
-        </w:rPr>
-        <w:t>;</w:t>
-      </w:r>
-    </w:p>
-    <w:p>
-      <w:pPr>
-        <w:rPr>
-          <w:u w:val="single"/>
-        </w:rPr>
-      </w:pPr>
-      <w:r>
-        <w:rPr>
-          <w:u w:val="single"/>
-        </w:rPr>
-        <w:t xml:space="preserve">    PARTS:</w:t>
-      </w:r>
-    </w:p>
-    <w:p>
-      <w:pPr>
-        <w:rPr>
-          <w:u w:val="single"/>
-        </w:rPr>
-      </w:pPr>
-      <w:r>
-        <w:rPr>
-          <w:u w:val="single"/>
-        </w:rPr>
-        <w:t xml:space="preserve">    </w:t>
-      </w:r>
+        <w:t xml:space="preserve"> enviando </w:t>
+      </w:r>
+      <w:r>
+        <w:t xml:space="preserve">un 1 </w:t>
+      </w:r>
+      <w:r>
+        <w:t>al canal A.</w:t>
+      </w:r>
+    </w:p>
+    <w:p/>
+    <w:p>
+      <w:r>
+        <w:rPr>
+          <w:noProof/>
+          <w:lang w:eastAsia="es-CO"/>
+        </w:rPr>
+        <w:drawing>
+          <wp:inline distT="0" distB="0" distL="0" distR="0">
+            <wp:extent cx="5612130" cy="2504553"/>
+            <wp:effectExtent l="0" t="0" r="7620" b="0"/>
+            <wp:docPr id="8" name="Imagen 8" descr="D:\romualdo\universidad\semestre 6\Controladores\nand2tetris\projects\01\report_src\imgs\dmux_gate_B.png"/>
+            <wp:cNvGraphicFramePr>
+              <a:graphicFrameLocks xmlns:a="http://schemas.openxmlformats.org/drawingml/2006/main" noChangeAspect="1"/>
+            </wp:cNvGraphicFramePr>
+            <a:graphic xmlns:a="http://schemas.openxmlformats.org/drawingml/2006/main">
+              <a:graphicData uri="http://schemas.openxmlformats.org/drawingml/2006/picture">
+                <pic:pic xmlns:pic="http://schemas.openxmlformats.org/drawingml/2006/picture">
+                  <pic:nvPicPr>
+                    <pic:cNvPr id="0" name="Picture 9" descr="D:\romualdo\universidad\semestre 6\Controladores\nand2tetris\projects\01\report_src\imgs\dmux_gate_B.png"/>
+                    <pic:cNvPicPr>
+                      <a:picLocks noChangeAspect="1" noChangeArrowheads="1"/>
+                    </pic:cNvPicPr>
+                  </pic:nvPicPr>
+                  <pic:blipFill>
+                    <a:blip r:embed="rId13">
+                      <a:extLst>
+                        <a:ext uri="{28A0092B-C50C-407E-A947-70E740481C1C}">
+                          <a14:useLocalDpi xmlns:a14="http://schemas.microsoft.com/office/drawing/2010/main" val="0"/>
+                        </a:ext>
+                      </a:extLst>
+                    </a:blip>
+                    <a:srcRect/>
+                    <a:stretch>
+                      <a:fillRect/>
+                    </a:stretch>
+                  </pic:blipFill>
+                  <pic:spPr bwMode="auto">
+                    <a:xfrm>
+                      <a:off x="0" y="0"/>
+                      <a:ext cx="5612130" cy="2504553"/>
+                    </a:xfrm>
+                    <a:prstGeom prst="rect">
+                      <a:avLst/>
+                    </a:prstGeom>
+                    <a:noFill/>
+                    <a:ln>
+                      <a:noFill/>
+                    </a:ln>
+                  </pic:spPr>
+                </pic:pic>
+              </a:graphicData>
+            </a:graphic>
+          </wp:inline>
+        </w:drawing>
+      </w:r>
+    </w:p>
+    <w:p>
       <w:proofErr w:type="spellStart"/>
       <w:proofErr w:type="gramStart"/>
       <w:r>
-        <w:rPr>
-          <w:u w:val="single"/>
-        </w:rPr>
-        <w:t>Nand</w:t>
+        <w:t>dmux</w:t>
       </w:r>
       <w:proofErr w:type="spellEnd"/>
-      <w:r>
-        <w:rPr>
-          <w:u w:val="single"/>
-        </w:rPr>
-        <w:t>(</w:t>
-      </w:r>
       <w:proofErr w:type="gramEnd"/>
       <w:r>
-        <w:rPr>
-          <w:u w:val="single"/>
-        </w:rPr>
-        <w:t>a=in, b=in</w:t>
-      </w:r>
-      <w:r>
-        <w:rPr>
-          <w:u w:val="single"/>
-        </w:rPr>
-        <w:t>);</w:t>
-      </w:r>
-    </w:p>
-    <w:p>
-      <w:pPr>
-        <w:rPr>
-          <w:u w:val="single"/>
-        </w:rPr>
-      </w:pPr>
-      <w:r>
-        <w:rPr>
-          <w:u w:val="single"/>
-        </w:rPr>
-        <w:t>}</w:t>
-      </w:r>
-    </w:p>
-    <w:p>
-      <w:pPr>
-        <w:rPr>
-          <w:u w:val="single"/>
-        </w:rPr>
-      </w:pPr>
-    </w:p>
-    <w:p>
+        <w:t xml:space="preserve"> enviando </w:t>
+      </w:r>
+      <w:r>
+        <w:t xml:space="preserve">un 1 </w:t>
+      </w:r>
+      <w:r>
+        <w:t>al cana</w:t>
+      </w:r>
+      <w:r>
+        <w:t>l B</w:t>
+      </w:r>
+      <w:r>
+        <w:t>.</w:t>
+      </w:r>
+    </w:p>
+    <w:p/>
+    <w:p>
+      <w:pPr>
+        <w:rPr>
+          <w:b/>
+        </w:rPr>
+      </w:pPr>
+      <w:r>
+        <w:rPr>
+          <w:b/>
+        </w:rPr>
+        <w:t>NOT16</w:t>
+      </w:r>
+    </w:p>
+    <w:p>
+      <w:r>
+        <w:t>Devuelve 16 bits que representan la negación bit a bit del bus de entrada de 16 bits.</w:t>
+      </w:r>
+    </w:p>
+    <w:p>
+      <w:pPr>
+        <w:rPr>
+          <w:b/>
+        </w:rPr>
+      </w:pPr>
+      <w:r>
+        <w:rPr>
+          <w:b/>
+          <w:noProof/>
+          <w:lang w:eastAsia="es-CO"/>
+        </w:rPr>
+        <w:lastRenderedPageBreak/>
+        <w:drawing>
+          <wp:inline distT="0" distB="0" distL="0" distR="0">
+            <wp:extent cx="5612130" cy="3159857"/>
+            <wp:effectExtent l="0" t="0" r="7620" b="2540"/>
+            <wp:docPr id="11" name="Imagen 11" descr="D:\romualdo\universidad\semestre 6\Controladores\nand2tetris\projects\01\report_src\imgs\not16_gate.png"/>
+            <wp:cNvGraphicFramePr>
+              <a:graphicFrameLocks xmlns:a="http://schemas.openxmlformats.org/drawingml/2006/main" noChangeAspect="1"/>
+            </wp:cNvGraphicFramePr>
+            <a:graphic xmlns:a="http://schemas.openxmlformats.org/drawingml/2006/main">
+              <a:graphicData uri="http://schemas.openxmlformats.org/drawingml/2006/picture">
+                <pic:pic xmlns:pic="http://schemas.openxmlformats.org/drawingml/2006/picture">
+                  <pic:nvPicPr>
+                    <pic:cNvPr id="0" name="Picture 12" descr="D:\romualdo\universidad\semestre 6\Controladores\nand2tetris\projects\01\report_src\imgs\not16_gate.png"/>
+                    <pic:cNvPicPr>
+                      <a:picLocks noChangeAspect="1" noChangeArrowheads="1"/>
+                    </pic:cNvPicPr>
+                  </pic:nvPicPr>
+                  <pic:blipFill>
+                    <a:blip r:embed="rId14">
+                      <a:extLst>
+                        <a:ext uri="{28A0092B-C50C-407E-A947-70E740481C1C}">
+                          <a14:useLocalDpi xmlns:a14="http://schemas.microsoft.com/office/drawing/2010/main" val="0"/>
+                        </a:ext>
+                      </a:extLst>
+                    </a:blip>
+                    <a:srcRect/>
+                    <a:stretch>
+                      <a:fillRect/>
+                    </a:stretch>
+                  </pic:blipFill>
+                  <pic:spPr bwMode="auto">
+                    <a:xfrm>
+                      <a:off x="0" y="0"/>
+                      <a:ext cx="5612130" cy="3159857"/>
+                    </a:xfrm>
+                    <a:prstGeom prst="rect">
+                      <a:avLst/>
+                    </a:prstGeom>
+                    <a:noFill/>
+                    <a:ln>
+                      <a:noFill/>
+                    </a:ln>
+                  </pic:spPr>
+                </pic:pic>
+              </a:graphicData>
+            </a:graphic>
+          </wp:inline>
+        </w:drawing>
+      </w:r>
+    </w:p>
+    <w:p>
+      <w:r>
+        <w:t>Donde</w:t>
+      </w:r>
+      <w:r>
+        <w:t xml:space="preserve"> rojo quiere decir encendido y negro apagado</w:t>
+      </w:r>
+      <w:r>
+        <w:t>.</w:t>
+      </w:r>
+      <w:r>
+        <w:t xml:space="preserve"> </w:t>
+      </w:r>
+    </w:p>
+    <w:p>
+      <w:r>
+        <w:rPr>
+          <w:b/>
+        </w:rPr>
+        <w:t>AND</w:t>
+      </w:r>
+      <w:r>
+        <w:rPr>
+          <w:b/>
+        </w:rPr>
+        <w:t>16</w:t>
+      </w:r>
+      <w:r>
+        <w:t xml:space="preserve"> </w:t>
+      </w:r>
+    </w:p>
+    <w:p>
+      <w:r>
+        <w:t>Realiza una comprobación And entre dos buses de entrada de 16 bits y devuelve un bus de 16 bits representando el resultado.</w:t>
+      </w:r>
+    </w:p>
+    <w:p>
+      <w:r>
+        <w:rPr>
+          <w:noProof/>
+          <w:lang w:eastAsia="es-CO"/>
+        </w:rPr>
+        <w:drawing>
+          <wp:inline distT="0" distB="0" distL="0" distR="0">
+            <wp:extent cx="5612130" cy="1296325"/>
+            <wp:effectExtent l="0" t="0" r="7620" b="0"/>
+            <wp:docPr id="12" name="Imagen 12" descr="D:\romualdo\universidad\semestre 6\Controladores\nand2tetris\projects\01\report_src\imgs\and16_gate.png"/>
+            <wp:cNvGraphicFramePr>
+              <a:graphicFrameLocks xmlns:a="http://schemas.openxmlformats.org/drawingml/2006/main" noChangeAspect="1"/>
+            </wp:cNvGraphicFramePr>
+            <a:graphic xmlns:a="http://schemas.openxmlformats.org/drawingml/2006/main">
+              <a:graphicData uri="http://schemas.openxmlformats.org/drawingml/2006/picture">
+                <pic:pic xmlns:pic="http://schemas.openxmlformats.org/drawingml/2006/picture">
+                  <pic:nvPicPr>
+                    <pic:cNvPr id="0" name="Picture 13" descr="D:\romualdo\universidad\semestre 6\Controladores\nand2tetris\projects\01\report_src\imgs\and16_gate.png"/>
+                    <pic:cNvPicPr>
+                      <a:picLocks noChangeAspect="1" noChangeArrowheads="1"/>
+                    </pic:cNvPicPr>
+                  </pic:nvPicPr>
+                  <pic:blipFill>
+                    <a:blip r:embed="rId15">
+                      <a:extLst>
+                        <a:ext uri="{28A0092B-C50C-407E-A947-70E740481C1C}">
+                          <a14:useLocalDpi xmlns:a14="http://schemas.microsoft.com/office/drawing/2010/main" val="0"/>
+                        </a:ext>
+                      </a:extLst>
+                    </a:blip>
+                    <a:srcRect/>
+                    <a:stretch>
+                      <a:fillRect/>
+                    </a:stretch>
+                  </pic:blipFill>
+                  <pic:spPr bwMode="auto">
+                    <a:xfrm>
+                      <a:off x="0" y="0"/>
+                      <a:ext cx="5612130" cy="1296325"/>
+                    </a:xfrm>
+                    <a:prstGeom prst="rect">
+                      <a:avLst/>
+                    </a:prstGeom>
+                    <a:noFill/>
+                    <a:ln>
+                      <a:noFill/>
+                    </a:ln>
+                  </pic:spPr>
+                </pic:pic>
+              </a:graphicData>
+            </a:graphic>
+          </wp:inline>
+        </w:drawing>
+      </w:r>
+    </w:p>
+    <w:p>
+      <w:r>
+        <w:rPr>
+          <w:b/>
+        </w:rPr>
+        <w:t>OR</w:t>
+      </w:r>
+      <w:r>
+        <w:rPr>
+          <w:b/>
+        </w:rPr>
+        <w:t>16</w:t>
+      </w:r>
+      <w:r>
+        <w:t xml:space="preserve"> </w:t>
+      </w:r>
+    </w:p>
+    <w:p>
+      <w:r>
+        <w:t xml:space="preserve">Realiza una comprobación </w:t>
+      </w:r>
       <w:proofErr w:type="spellStart"/>
       <w:r>
-        <w:t>HardwareSimulator</w:t>
+        <w:t>Or</w:t>
       </w:r>
       <w:proofErr w:type="spellEnd"/>
       <w:r>
-        <w:t xml:space="preserve"> considera</w:t>
-      </w:r>
-      <w:r>
-        <w:t xml:space="preserve"> los pines no conectados como </w:t>
-      </w:r>
-      <w:r>
-        <w:t>válidos</w:t>
+        <w:t xml:space="preserve"> entre dos buses de entrada de 16 bits y devuelve un bus de 16 bits representando el resultado.</w:t>
+      </w:r>
+    </w:p>
+    <w:p>
+      <w:r>
+        <w:rPr>
+          <w:noProof/>
+          <w:lang w:eastAsia="es-CO"/>
+        </w:rPr>
+        <w:drawing>
+          <wp:inline distT="0" distB="0" distL="0" distR="0">
+            <wp:extent cx="5233670" cy="1210945"/>
+            <wp:effectExtent l="0" t="0" r="5080" b="8255"/>
+            <wp:docPr id="13" name="Imagen 13" descr="D:\romualdo\universidad\semestre 6\Controladores\nand2tetris\projects\01\report_src\imgs\or16_gate.png"/>
+            <wp:cNvGraphicFramePr>
+              <a:graphicFrameLocks xmlns:a="http://schemas.openxmlformats.org/drawingml/2006/main" noChangeAspect="1"/>
+            </wp:cNvGraphicFramePr>
+            <a:graphic xmlns:a="http://schemas.openxmlformats.org/drawingml/2006/main">
+              <a:graphicData uri="http://schemas.openxmlformats.org/drawingml/2006/picture">
+                <pic:pic xmlns:pic="http://schemas.openxmlformats.org/drawingml/2006/picture">
+                  <pic:nvPicPr>
+                    <pic:cNvPr id="0" name="Picture 14" descr="D:\romualdo\universidad\semestre 6\Controladores\nand2tetris\projects\01\report_src\imgs\or16_gate.png"/>
+                    <pic:cNvPicPr>
+                      <a:picLocks noChangeAspect="1" noChangeArrowheads="1"/>
+                    </pic:cNvPicPr>
+                  </pic:nvPicPr>
+                  <pic:blipFill>
+                    <a:blip r:embed="rId16">
+                      <a:extLst>
+                        <a:ext uri="{28A0092B-C50C-407E-A947-70E740481C1C}">
+                          <a14:useLocalDpi xmlns:a14="http://schemas.microsoft.com/office/drawing/2010/main" val="0"/>
+                        </a:ext>
+                      </a:extLst>
+                    </a:blip>
+                    <a:srcRect/>
+                    <a:stretch>
+                      <a:fillRect/>
+                    </a:stretch>
+                  </pic:blipFill>
+                  <pic:spPr bwMode="auto">
+                    <a:xfrm>
+                      <a:off x="0" y="0"/>
+                      <a:ext cx="5233670" cy="1210945"/>
+                    </a:xfrm>
+                    <a:prstGeom prst="rect">
+                      <a:avLst/>
+                    </a:prstGeom>
+                    <a:noFill/>
+                    <a:ln>
+                      <a:noFill/>
+                    </a:ln>
+                  </pic:spPr>
+                </pic:pic>
+              </a:graphicData>
+            </a:graphic>
+          </wp:inline>
+        </w:drawing>
+      </w:r>
+    </w:p>
+    <w:p>
+      <w:r>
+        <w:rPr>
+          <w:b/>
+        </w:rPr>
+        <w:t>Mux4Way16</w:t>
+      </w:r>
+    </w:p>
+    <w:p>
+      <w:r>
+        <w:lastRenderedPageBreak/>
+        <w:t xml:space="preserve">El multiplexor de </w:t>
+      </w:r>
+      <w:r>
+        <w:t>cuatro</w:t>
+      </w:r>
+      <w:r>
+        <w:t xml:space="preserve"> entradas tiene un selector de </w:t>
+      </w:r>
+      <w:r>
+        <w:t>dos</w:t>
+      </w:r>
+      <w:r>
+        <w:t xml:space="preserve"> bit</w:t>
+      </w:r>
+      <w:r>
+        <w:t>s</w:t>
+      </w:r>
+      <w:r>
+        <w:t xml:space="preserve"> y devuelve el valor de la primera entrada cuando </w:t>
+      </w:r>
+      <w:r>
+        <w:t>los</w:t>
+      </w:r>
+      <w:r>
+        <w:t xml:space="preserve"> bit</w:t>
+      </w:r>
+      <w:r>
+        <w:t>s</w:t>
+      </w:r>
+      <w:r>
+        <w:t xml:space="preserve"> selector</w:t>
+      </w:r>
+      <w:r>
+        <w:t>es</w:t>
+      </w:r>
+      <w:r>
+        <w:t xml:space="preserve"> vale</w:t>
+      </w:r>
+      <w:r>
+        <w:t>n</w:t>
+      </w:r>
+      <w:r>
+        <w:t xml:space="preserve"> </w:t>
+      </w:r>
+      <w:r>
+        <w:t>00</w:t>
       </w:r>
       <w:r>
         <w:t xml:space="preserve">, </w:t>
       </w:r>
       <w:r>
-        <w:t>internamente</w:t>
-      </w:r>
-      <w:r>
-        <w:t xml:space="preserve"> asume que el </w:t>
-      </w:r>
-      <w:r>
-        <w:t xml:space="preserve">valor para el </w:t>
-      </w:r>
-      <w:r>
-        <w:t xml:space="preserve">respectivo </w:t>
-      </w:r>
-      <w:r>
-        <w:t xml:space="preserve">pin de entrada o salida es la función </w:t>
-      </w:r>
-      <w:proofErr w:type="gramStart"/>
-      <w:r>
-        <w:t>false(</w:t>
-      </w:r>
-      <w:proofErr w:type="gramEnd"/>
-      <w:r>
-        <w:t>0).</w:t>
-      </w:r>
-    </w:p>
-    <w:p>
-      <w:pPr>
-        <w:pStyle w:val="Prrafodelista"/>
-        <w:numPr>
-          <w:ilvl w:val="1"/>
-          <w:numId w:val="3"/>
-        </w:numPr>
-        <w:rPr>
-          <w:b/>
-        </w:rPr>
-      </w:pPr>
-      <w:r>
-        <w:rPr>
-          <w:b/>
-        </w:rPr>
-        <w:t>¿Si tengo un bus de salida de 16 bits cómo me refiero al bit de menor peso?</w:t>
-      </w:r>
-    </w:p>
-    <w:p>
-      <w:pPr>
-        <w:rPr>
-          <w:b/>
-        </w:rPr>
-      </w:pPr>
-      <w:r>
-        <w:t xml:space="preserve">Dado que </w:t>
-      </w:r>
-      <w:proofErr w:type="spellStart"/>
-      <w:r>
-        <w:t>HardwareSimulator</w:t>
-      </w:r>
-      <w:proofErr w:type="spellEnd"/>
-      <w:r>
-        <w:t xml:space="preserve"> representa secuencias de bits usando una codificación </w:t>
-      </w:r>
-      <w:proofErr w:type="spellStart"/>
-      <w:r>
-        <w:t>litle-endian</w:t>
-      </w:r>
-      <w:proofErr w:type="spellEnd"/>
-      <w:r>
-        <w:t xml:space="preserve">, nos encontramos que el bit menos significativo de un bus cualquiera </w:t>
-      </w:r>
-      <w:r>
-        <w:rPr>
-          <w:b/>
-        </w:rPr>
-        <w:t>b</w:t>
-      </w:r>
-      <w:r>
-        <w:t xml:space="preserve"> puede ser accedido escribiendo </w:t>
-      </w:r>
-      <w:proofErr w:type="gramStart"/>
-      <w:r>
-        <w:rPr>
-          <w:b/>
-        </w:rPr>
-        <w:t>b</w:t>
-      </w:r>
-      <w:r>
-        <w:rPr>
-          <w:b/>
-        </w:rPr>
-        <w:t>[</w:t>
-      </w:r>
-      <w:proofErr w:type="gramEnd"/>
-      <w:r>
-        <w:rPr>
-          <w:b/>
-        </w:rPr>
+        <w:t xml:space="preserve">la segunda cuando los </w:t>
+      </w:r>
+      <w:r>
+        <w:t xml:space="preserve">selectores </w:t>
+      </w:r>
+      <w:r>
+        <w:t xml:space="preserve">valen 01, la tercera cuando los </w:t>
+      </w:r>
+      <w:r>
+        <w:t xml:space="preserve">selectores </w:t>
+      </w:r>
+      <w:r>
+        <w:t>valen 10 y la cuarta cuando los selectores valen 11</w:t>
+      </w:r>
+    </w:p>
+    <w:p>
+      <w:pPr>
+        <w:rPr>
+          <w:b/>
+        </w:rPr>
+      </w:pPr>
+      <w:r>
+        <w:rPr>
+          <w:b/>
+          <w:noProof/>
+          <w:lang w:eastAsia="es-CO"/>
+        </w:rPr>
+        <w:drawing>
+          <wp:inline distT="0" distB="0" distL="0" distR="0">
+            <wp:extent cx="5612130" cy="3829117"/>
+            <wp:effectExtent l="0" t="0" r="7620" b="0"/>
+            <wp:docPr id="14" name="Imagen 14" descr="D:\romualdo\universidad\semestre 6\Controladores\nand2tetris\projects\01\report_src\imgs\mux4way_gate.png"/>
+            <wp:cNvGraphicFramePr>
+              <a:graphicFrameLocks xmlns:a="http://schemas.openxmlformats.org/drawingml/2006/main" noChangeAspect="1"/>
+            </wp:cNvGraphicFramePr>
+            <a:graphic xmlns:a="http://schemas.openxmlformats.org/drawingml/2006/main">
+              <a:graphicData uri="http://schemas.openxmlformats.org/drawingml/2006/picture">
+                <pic:pic xmlns:pic="http://schemas.openxmlformats.org/drawingml/2006/picture">
+                  <pic:nvPicPr>
+                    <pic:cNvPr id="0" name="Picture 15" descr="D:\romualdo\universidad\semestre 6\Controladores\nand2tetris\projects\01\report_src\imgs\mux4way_gate.png"/>
+                    <pic:cNvPicPr>
+                      <a:picLocks noChangeAspect="1" noChangeArrowheads="1"/>
+                    </pic:cNvPicPr>
+                  </pic:nvPicPr>
+                  <pic:blipFill>
+                    <a:blip r:embed="rId17">
+                      <a:extLst>
+                        <a:ext uri="{28A0092B-C50C-407E-A947-70E740481C1C}">
+                          <a14:useLocalDpi xmlns:a14="http://schemas.microsoft.com/office/drawing/2010/main" val="0"/>
+                        </a:ext>
+                      </a:extLst>
+                    </a:blip>
+                    <a:srcRect/>
+                    <a:stretch>
+                      <a:fillRect/>
+                    </a:stretch>
+                  </pic:blipFill>
+                  <pic:spPr bwMode="auto">
+                    <a:xfrm>
+                      <a:off x="0" y="0"/>
+                      <a:ext cx="5612130" cy="3829117"/>
+                    </a:xfrm>
+                    <a:prstGeom prst="rect">
+                      <a:avLst/>
+                    </a:prstGeom>
+                    <a:noFill/>
+                    <a:ln>
+                      <a:noFill/>
+                    </a:ln>
+                  </pic:spPr>
+                </pic:pic>
+              </a:graphicData>
+            </a:graphic>
+          </wp:inline>
+        </w:drawing>
+      </w:r>
+    </w:p>
+    <w:p>
+      <w:r>
+        <w:rPr>
+          <w:b/>
+        </w:rPr>
+        <w:t>Mux8</w:t>
+      </w:r>
+      <w:r>
+        <w:rPr>
+          <w:b/>
+        </w:rPr>
+        <w:t>Way16</w:t>
+      </w:r>
+    </w:p>
+    <w:p>
+      <w:r>
+        <w:t xml:space="preserve">El multiplexor de </w:t>
+      </w:r>
+      <w:r>
+        <w:t>ocho</w:t>
+      </w:r>
+      <w:r>
+        <w:t xml:space="preserve"> entradas tiene un selector de </w:t>
+      </w:r>
+      <w:r>
+        <w:t>tres</w:t>
+      </w:r>
+      <w:r>
+        <w:t xml:space="preserve"> bit</w:t>
+      </w:r>
+      <w:r>
+        <w:t>s</w:t>
+      </w:r>
+      <w:r>
+        <w:t xml:space="preserve"> y devuelve el valor de la primera entrada cuando los bits selectores valen 00</w:t>
+      </w:r>
+      <w:r>
         <w:t>0</w:t>
       </w:r>
+      <w:r>
+        <w:t>, la segunda cuando los selectores valen 0</w:t>
+      </w:r>
+      <w:r>
+        <w:t>0</w:t>
+      </w:r>
+      <w:r>
+        <w:t xml:space="preserve">1, la tercera cuando los selectores valen </w:t>
+      </w:r>
+      <w:r>
+        <w:t>010,</w:t>
+      </w:r>
+      <w:r>
+        <w:t xml:space="preserve"> la cuarta cuando los selectores valen </w:t>
+      </w:r>
+      <w:r>
+        <w:t>0</w:t>
+      </w:r>
+      <w:r>
+        <w:t>11</w:t>
+      </w:r>
+      <w:r>
+        <w:t xml:space="preserve">, </w:t>
+      </w:r>
+      <w:r>
+        <w:t xml:space="preserve">la </w:t>
+      </w:r>
+      <w:r>
+        <w:t>quinta</w:t>
+      </w:r>
+      <w:r>
+        <w:t xml:space="preserve"> cuando los selectores valen </w:t>
+      </w:r>
+      <w:r>
+        <w:t xml:space="preserve">100, </w:t>
+      </w:r>
+      <w:r>
+        <w:t xml:space="preserve">la </w:t>
+      </w:r>
+      <w:r>
+        <w:t>sexta</w:t>
+      </w:r>
+      <w:r>
+        <w:t xml:space="preserve"> cuando los selectores valen </w:t>
+      </w:r>
+      <w:r>
+        <w:t xml:space="preserve">101, </w:t>
+      </w:r>
+      <w:r>
+        <w:t xml:space="preserve">la </w:t>
+      </w:r>
+      <w:r>
+        <w:t>séptima</w:t>
+      </w:r>
+      <w:r>
+        <w:t xml:space="preserve"> cuando los selectores valen </w:t>
+      </w:r>
+      <w:r>
+        <w:t>110 y la octava cuando los selectores valen 111.</w:t>
+      </w:r>
+    </w:p>
+    <w:p>
+      <w:r>
+        <w:rPr>
+          <w:b/>
+          <w:noProof/>
+          <w:lang w:eastAsia="es-CO"/>
+        </w:rPr>
+        <w:lastRenderedPageBreak/>
+        <w:drawing>
+          <wp:inline distT="0" distB="0" distL="0" distR="0" wp14:anchorId="4FAE85A9" wp14:editId="754A92D6">
+            <wp:extent cx="5612130" cy="5147310"/>
+            <wp:effectExtent l="0" t="0" r="7620" b="0"/>
+            <wp:docPr id="16" name="Imagen 16" descr="D:\romualdo\universidad\semestre 6\Controladores\nand2tetris\projects\01\report_src\imgs\mux8way_gate.png"/>
+            <wp:cNvGraphicFramePr>
+              <a:graphicFrameLocks xmlns:a="http://schemas.openxmlformats.org/drawingml/2006/main" noChangeAspect="1"/>
+            </wp:cNvGraphicFramePr>
+            <a:graphic xmlns:a="http://schemas.openxmlformats.org/drawingml/2006/main">
+              <a:graphicData uri="http://schemas.openxmlformats.org/drawingml/2006/picture">
+                <pic:pic xmlns:pic="http://schemas.openxmlformats.org/drawingml/2006/picture">
+                  <pic:nvPicPr>
+                    <pic:cNvPr id="0" name="Picture 17" descr="D:\romualdo\universidad\semestre 6\Controladores\nand2tetris\projects\01\report_src\imgs\mux8way_gate.png"/>
+                    <pic:cNvPicPr>
+                      <a:picLocks noChangeAspect="1" noChangeArrowheads="1"/>
+                    </pic:cNvPicPr>
+                  </pic:nvPicPr>
+                  <pic:blipFill>
+                    <a:blip r:embed="rId18">
+                      <a:extLst>
+                        <a:ext uri="{28A0092B-C50C-407E-A947-70E740481C1C}">
+                          <a14:useLocalDpi xmlns:a14="http://schemas.microsoft.com/office/drawing/2010/main" val="0"/>
+                        </a:ext>
+                      </a:extLst>
+                    </a:blip>
+                    <a:srcRect/>
+                    <a:stretch>
+                      <a:fillRect/>
+                    </a:stretch>
+                  </pic:blipFill>
+                  <pic:spPr bwMode="auto">
+                    <a:xfrm>
+                      <a:off x="0" y="0"/>
+                      <a:ext cx="5612130" cy="5147310"/>
+                    </a:xfrm>
+                    <a:prstGeom prst="rect">
+                      <a:avLst/>
+                    </a:prstGeom>
+                    <a:noFill/>
+                    <a:ln>
+                      <a:noFill/>
+                    </a:ln>
+                  </pic:spPr>
+                </pic:pic>
+              </a:graphicData>
+            </a:graphic>
+          </wp:inline>
+        </w:drawing>
+      </w:r>
+    </w:p>
+    <w:p>
+      <w:pPr>
+        <w:rPr>
+          <w:b/>
+        </w:rPr>
+      </w:pPr>
+      <w:r>
+        <w:rPr>
+          <w:b/>
+        </w:rPr>
+        <w:t>DMux4Way16</w:t>
+      </w:r>
+    </w:p>
+    <w:p>
+      <w:r>
+        <w:t xml:space="preserve">El de-multiplexor de </w:t>
+      </w:r>
+      <w:r>
+        <w:t>cuatro</w:t>
+      </w:r>
+      <w:r>
+        <w:t xml:space="preserve"> canales recibe una única entrada y retransmite su valor a alguno de los </w:t>
+      </w:r>
+      <w:r>
+        <w:t>cuatro</w:t>
+      </w:r>
+      <w:r>
+        <w:t xml:space="preserve"> canales de salida dependiendo del valor actual del bit selector.</w:t>
+      </w:r>
+    </w:p>
+    <w:p>
+      <w:r>
+        <w:rPr>
+          <w:noProof/>
+          <w:lang w:eastAsia="es-CO"/>
+        </w:rPr>
+        <w:lastRenderedPageBreak/>
+        <w:drawing>
+          <wp:inline distT="0" distB="0" distL="0" distR="0">
+            <wp:extent cx="5612130" cy="4531445"/>
+            <wp:effectExtent l="0" t="0" r="7620" b="2540"/>
+            <wp:docPr id="17" name="Imagen 17" descr="D:\romualdo\universidad\semestre 6\Controladores\nand2tetris\projects\01\report_src\imgs\dmux4way_gate.png"/>
+            <wp:cNvGraphicFramePr>
+              <a:graphicFrameLocks xmlns:a="http://schemas.openxmlformats.org/drawingml/2006/main" noChangeAspect="1"/>
+            </wp:cNvGraphicFramePr>
+            <a:graphic xmlns:a="http://schemas.openxmlformats.org/drawingml/2006/main">
+              <a:graphicData uri="http://schemas.openxmlformats.org/drawingml/2006/picture">
+                <pic:pic xmlns:pic="http://schemas.openxmlformats.org/drawingml/2006/picture">
+                  <pic:nvPicPr>
+                    <pic:cNvPr id="0" name="Picture 18" descr="D:\romualdo\universidad\semestre 6\Controladores\nand2tetris\projects\01\report_src\imgs\dmux4way_gate.png"/>
+                    <pic:cNvPicPr>
+                      <a:picLocks noChangeAspect="1" noChangeArrowheads="1"/>
+                    </pic:cNvPicPr>
+                  </pic:nvPicPr>
+                  <pic:blipFill>
+                    <a:blip r:embed="rId19">
+                      <a:extLst>
+                        <a:ext uri="{28A0092B-C50C-407E-A947-70E740481C1C}">
+                          <a14:useLocalDpi xmlns:a14="http://schemas.microsoft.com/office/drawing/2010/main" val="0"/>
+                        </a:ext>
+                      </a:extLst>
+                    </a:blip>
+                    <a:srcRect/>
+                    <a:stretch>
+                      <a:fillRect/>
+                    </a:stretch>
+                  </pic:blipFill>
+                  <pic:spPr bwMode="auto">
+                    <a:xfrm>
+                      <a:off x="0" y="0"/>
+                      <a:ext cx="5612130" cy="4531445"/>
+                    </a:xfrm>
+                    <a:prstGeom prst="rect">
+                      <a:avLst/>
+                    </a:prstGeom>
+                    <a:noFill/>
+                    <a:ln>
+                      <a:noFill/>
+                    </a:ln>
+                  </pic:spPr>
+                </pic:pic>
+              </a:graphicData>
+            </a:graphic>
+          </wp:inline>
+        </w:drawing>
+      </w:r>
+    </w:p>
+    <w:p>
+      <w:r>
+        <w:t>En la imagen el bus de entrada está siendo retransmitido solo al canal más superior y a ningún otro</w:t>
+      </w:r>
+      <w:r>
+        <w:t xml:space="preserve"> dado que la configuración de los selectores es 00</w:t>
+      </w:r>
+      <w:r>
+        <w:t>.</w:t>
+      </w:r>
+    </w:p>
+    <w:p>
+      <w:pPr>
+        <w:rPr>
+          <w:b/>
+        </w:rPr>
+      </w:pPr>
+      <w:r>
+        <w:rPr>
+          <w:b/>
+        </w:rPr>
+        <w:t>DMux8</w:t>
+      </w:r>
+      <w:r>
+        <w:rPr>
+          <w:b/>
+        </w:rPr>
+        <w:t>Way16</w:t>
+      </w:r>
+    </w:p>
+    <w:p>
+      <w:r>
+        <w:t xml:space="preserve">El de-multiplexor de </w:t>
+      </w:r>
+      <w:r>
+        <w:t>ocho</w:t>
+      </w:r>
+      <w:r>
+        <w:t xml:space="preserve"> canales recibe una única entrada y retransmite su valor a alguno de los </w:t>
+      </w:r>
+      <w:r>
+        <w:t>ocho</w:t>
+      </w:r>
+      <w:r>
+        <w:t xml:space="preserve"> canales de salida dependiendo del valor actual del bit selector.</w:t>
+      </w:r>
+    </w:p>
+    <w:p>
+      <w:r>
+        <w:rPr>
+          <w:noProof/>
+          <w:lang w:eastAsia="es-CO"/>
+        </w:rPr>
+        <w:lastRenderedPageBreak/>
+        <w:drawing>
+          <wp:inline distT="0" distB="0" distL="0" distR="0">
+            <wp:extent cx="5358130" cy="6509385"/>
+            <wp:effectExtent l="0" t="0" r="0" b="5715"/>
+            <wp:docPr id="19" name="Imagen 19" descr="D:\romualdo\universidad\semestre 6\Controladores\nand2tetris\projects\01\report_src\imgs\dmux8way_gate.png"/>
+            <wp:cNvGraphicFramePr>
+              <a:graphicFrameLocks xmlns:a="http://schemas.openxmlformats.org/drawingml/2006/main" noChangeAspect="1"/>
+            </wp:cNvGraphicFramePr>
+            <a:graphic xmlns:a="http://schemas.openxmlformats.org/drawingml/2006/main">
+              <a:graphicData uri="http://schemas.openxmlformats.org/drawingml/2006/picture">
+                <pic:pic xmlns:pic="http://schemas.openxmlformats.org/drawingml/2006/picture">
+                  <pic:nvPicPr>
+                    <pic:cNvPr id="0" name="Picture 20" descr="D:\romualdo\universidad\semestre 6\Controladores\nand2tetris\projects\01\report_src\imgs\dmux8way_gate.png"/>
+                    <pic:cNvPicPr>
+                      <a:picLocks noChangeAspect="1" noChangeArrowheads="1"/>
+                    </pic:cNvPicPr>
+                  </pic:nvPicPr>
+                  <pic:blipFill>
+                    <a:blip r:embed="rId20">
+                      <a:extLst>
+                        <a:ext uri="{28A0092B-C50C-407E-A947-70E740481C1C}">
+                          <a14:useLocalDpi xmlns:a14="http://schemas.microsoft.com/office/drawing/2010/main" val="0"/>
+                        </a:ext>
+                      </a:extLst>
+                    </a:blip>
+                    <a:srcRect/>
+                    <a:stretch>
+                      <a:fillRect/>
+                    </a:stretch>
+                  </pic:blipFill>
+                  <pic:spPr bwMode="auto">
+                    <a:xfrm>
+                      <a:off x="0" y="0"/>
+                      <a:ext cx="5358130" cy="6509385"/>
+                    </a:xfrm>
+                    <a:prstGeom prst="rect">
+                      <a:avLst/>
+                    </a:prstGeom>
+                    <a:noFill/>
+                    <a:ln>
+                      <a:noFill/>
+                    </a:ln>
+                  </pic:spPr>
+                </pic:pic>
+              </a:graphicData>
+            </a:graphic>
+          </wp:inline>
+        </w:drawing>
+      </w:r>
+    </w:p>
+    <w:p>
+      <w:r>
+        <w:t>En la imagen el bus de entrada está siendo retransmitido solo al canal más superior y a ningún otro</w:t>
+      </w:r>
+      <w:r>
+        <w:t xml:space="preserve"> dado que la configuración de los selectores es 000</w:t>
+      </w:r>
+      <w:r>
+        <w:t>.</w:t>
+      </w:r>
+    </w:p>
+    <w:p>
       <w:bookmarkStart w:id="0" w:name="_GoBack"/>
       <w:bookmarkEnd w:id="0"/>
-      <w:r>
-        <w:rPr>
-          <w:b/>
-        </w:rPr>
-        <w:t>]</w:t>
-      </w:r>
-      <w:r>
-        <w:t xml:space="preserve"> </w:t>
-      </w:r>
     </w:p>
     <w:sectPr>
       <w:pgSz w:w="12240" w:h="15840"/>
@@ -782,8 +2759,8 @@
 </file>
 
 <file path=word/numbering.xml><?xml version="1.0" encoding="utf-8"?>
-<w:numbering xmlns:wpc="http://schemas.microsoft.com/office/word/2010/wordprocessingCanvas" xmlns:cx="http://schemas.microsoft.com/office/drawing/2014/chartex" xmlns:cx1="http://schemas.microsoft.com/office/drawing/2015/9/8/chartex" xmlns:mc="http://schemas.openxmlformats.org/markup-compatibility/2006" xmlns:o="urn:schemas-microsoft-com:office:office" xmlns:r="http://schemas.openxmlformats.org/officeDocument/2006/relationships" xmlns:m="http://schemas.openxmlformats.org/officeDocument/2006/math" xmlns:v="urn:schemas-microsoft-com:vml" xmlns:wp14="http://schemas.microsoft.com/office/word/2010/wordprocessingDrawing" xmlns:wp="http://schemas.openxmlformats.org/drawingml/2006/wordprocessingDrawing" xmlns:w10="urn:schemas-microsoft-com:office:word" xmlns:w="http://schemas.openxmlformats.org/wordprocessingml/2006/main" xmlns:w14="http://schemas.microsoft.com/office/word/2010/wordml" xmlns:w15="http://schemas.microsoft.com/office/word/2012/wordml" xmlns:w16se="http://schemas.microsoft.com/office/word/2015/wordml/symex" xmlns:wpg="http://schemas.microsoft.com/office/word/2010/wordprocessingGroup" xmlns:wpi="http://schemas.microsoft.com/office/word/2010/wordprocessingInk" xmlns:wne="http://schemas.microsoft.com/office/word/2006/wordml" xmlns:wps="http://schemas.microsoft.com/office/word/2010/wordprocessingShape" mc:Ignorable="w14 w15 w16se wp14">
-  <w:abstractNum w:abstractNumId="0" w15:restartNumberingAfterBreak="0">
+<w:numbering xmlns:wpc="http://schemas.microsoft.com/office/word/2010/wordprocessingCanvas" xmlns:mc="http://schemas.openxmlformats.org/markup-compatibility/2006" xmlns:o="urn:schemas-microsoft-com:office:office" xmlns:r="http://schemas.openxmlformats.org/officeDocument/2006/relationships" xmlns:m="http://schemas.openxmlformats.org/officeDocument/2006/math" xmlns:v="urn:schemas-microsoft-com:vml" xmlns:wp14="http://schemas.microsoft.com/office/word/2010/wordprocessingDrawing" xmlns:wp="http://schemas.openxmlformats.org/drawingml/2006/wordprocessingDrawing" xmlns:w10="urn:schemas-microsoft-com:office:word" xmlns:w="http://schemas.openxmlformats.org/wordprocessingml/2006/main" xmlns:w14="http://schemas.microsoft.com/office/word/2010/wordml" xmlns:w15="http://schemas.microsoft.com/office/word/2012/wordml" xmlns:wpg="http://schemas.microsoft.com/office/word/2010/wordprocessingGroup" xmlns:wpi="http://schemas.microsoft.com/office/word/2010/wordprocessingInk" xmlns:wne="http://schemas.microsoft.com/office/word/2006/wordml" xmlns:wps="http://schemas.microsoft.com/office/word/2010/wordprocessingShape" mc:Ignorable="w14 w15 wp14">
+  <w:abstractNum w:abstractNumId="0">
     <w:nsid w:val="21E63CEF"/>
     <w:multiLevelType w:val="multilevel"/>
     <w:tmpl w:val="D576C9CC"/>
@@ -896,7 +2873,7 @@
       </w:rPr>
     </w:lvl>
   </w:abstractNum>
-  <w:abstractNum w:abstractNumId="1" w15:restartNumberingAfterBreak="0">
+  <w:abstractNum w:abstractNumId="1">
     <w:nsid w:val="35C91A8A"/>
     <w:multiLevelType w:val="hybridMultilevel"/>
     <w:tmpl w:val="FABA76B6"/>
@@ -985,7 +2962,96 @@
       </w:pPr>
     </w:lvl>
   </w:abstractNum>
-  <w:abstractNum w:abstractNumId="2" w15:restartNumberingAfterBreak="0">
+  <w:abstractNum w:abstractNumId="2">
+    <w:nsid w:val="570F297F"/>
+    <w:multiLevelType w:val="hybridMultilevel"/>
+    <w:tmpl w:val="4F4459C0"/>
+    <w:lvl w:ilvl="0" w:tplc="240A000F">
+      <w:start w:val="1"/>
+      <w:numFmt w:val="decimal"/>
+      <w:lvlText w:val="%1."/>
+      <w:lvlJc w:val="left"/>
+      <w:pPr>
+        <w:ind w:left="720" w:hanging="360"/>
+      </w:pPr>
+      <w:rPr>
+        <w:rFonts w:hint="default"/>
+      </w:rPr>
+    </w:lvl>
+    <w:lvl w:ilvl="1" w:tplc="240A0019" w:tentative="1">
+      <w:start w:val="1"/>
+      <w:numFmt w:val="lowerLetter"/>
+      <w:lvlText w:val="%2."/>
+      <w:lvlJc w:val="left"/>
+      <w:pPr>
+        <w:ind w:left="1440" w:hanging="360"/>
+      </w:pPr>
+    </w:lvl>
+    <w:lvl w:ilvl="2" w:tplc="240A001B" w:tentative="1">
+      <w:start w:val="1"/>
+      <w:numFmt w:val="lowerRoman"/>
+      <w:lvlText w:val="%3."/>
+      <w:lvlJc w:val="right"/>
+      <w:pPr>
+        <w:ind w:left="2160" w:hanging="180"/>
+      </w:pPr>
+    </w:lvl>
+    <w:lvl w:ilvl="3" w:tplc="240A000F" w:tentative="1">
+      <w:start w:val="1"/>
+      <w:numFmt w:val="decimal"/>
+      <w:lvlText w:val="%4."/>
+      <w:lvlJc w:val="left"/>
+      <w:pPr>
+        <w:ind w:left="2880" w:hanging="360"/>
+      </w:pPr>
+    </w:lvl>
+    <w:lvl w:ilvl="4" w:tplc="240A0019" w:tentative="1">
+      <w:start w:val="1"/>
+      <w:numFmt w:val="lowerLetter"/>
+      <w:lvlText w:val="%5."/>
+      <w:lvlJc w:val="left"/>
+      <w:pPr>
+        <w:ind w:left="3600" w:hanging="360"/>
+      </w:pPr>
+    </w:lvl>
+    <w:lvl w:ilvl="5" w:tplc="240A001B" w:tentative="1">
+      <w:start w:val="1"/>
+      <w:numFmt w:val="lowerRoman"/>
+      <w:lvlText w:val="%6."/>
+      <w:lvlJc w:val="right"/>
+      <w:pPr>
+        <w:ind w:left="4320" w:hanging="180"/>
+      </w:pPr>
+    </w:lvl>
+    <w:lvl w:ilvl="6" w:tplc="240A000F" w:tentative="1">
+      <w:start w:val="1"/>
+      <w:numFmt w:val="decimal"/>
+      <w:lvlText w:val="%7."/>
+      <w:lvlJc w:val="left"/>
+      <w:pPr>
+        <w:ind w:left="5040" w:hanging="360"/>
+      </w:pPr>
+    </w:lvl>
+    <w:lvl w:ilvl="7" w:tplc="240A0019" w:tentative="1">
+      <w:start w:val="1"/>
+      <w:numFmt w:val="lowerLetter"/>
+      <w:lvlText w:val="%8."/>
+      <w:lvlJc w:val="left"/>
+      <w:pPr>
+        <w:ind w:left="5760" w:hanging="360"/>
+      </w:pPr>
+    </w:lvl>
+    <w:lvl w:ilvl="8" w:tplc="240A001B" w:tentative="1">
+      <w:start w:val="1"/>
+      <w:numFmt w:val="lowerRoman"/>
+      <w:lvlText w:val="%9."/>
+      <w:lvlJc w:val="right"/>
+      <w:pPr>
+        <w:ind w:left="6480" w:hanging="180"/>
+      </w:pPr>
+    </w:lvl>
+  </w:abstractNum>
+  <w:abstractNum w:abstractNumId="3">
     <w:nsid w:val="60421FD8"/>
     <w:multiLevelType w:val="multilevel"/>
     <w:tmpl w:val="D576C9CC"/>
@@ -1098,7 +3164,120 @@
       </w:rPr>
     </w:lvl>
   </w:abstractNum>
-  <w:abstractNum w:abstractNumId="3" w15:restartNumberingAfterBreak="0">
+  <w:abstractNum w:abstractNumId="4">
+    <w:nsid w:val="651A570E"/>
+    <w:multiLevelType w:val="multilevel"/>
+    <w:tmpl w:val="D576C9CC"/>
+    <w:lvl w:ilvl="0">
+      <w:start w:val="1"/>
+      <w:numFmt w:val="decimal"/>
+      <w:lvlText w:val="%1"/>
+      <w:lvlJc w:val="left"/>
+      <w:pPr>
+        <w:ind w:left="360" w:hanging="360"/>
+      </w:pPr>
+      <w:rPr>
+        <w:rFonts w:hint="default"/>
+      </w:rPr>
+    </w:lvl>
+    <w:lvl w:ilvl="1">
+      <w:start w:val="1"/>
+      <w:numFmt w:val="decimal"/>
+      <w:lvlText w:val="%1.%2"/>
+      <w:lvlJc w:val="left"/>
+      <w:pPr>
+        <w:ind w:left="720" w:hanging="360"/>
+      </w:pPr>
+      <w:rPr>
+        <w:rFonts w:hint="default"/>
+      </w:rPr>
+    </w:lvl>
+    <w:lvl w:ilvl="2">
+      <w:start w:val="1"/>
+      <w:numFmt w:val="decimal"/>
+      <w:lvlText w:val="%1.%2.%3"/>
+      <w:lvlJc w:val="left"/>
+      <w:pPr>
+        <w:ind w:left="1440" w:hanging="720"/>
+      </w:pPr>
+      <w:rPr>
+        <w:rFonts w:hint="default"/>
+      </w:rPr>
+    </w:lvl>
+    <w:lvl w:ilvl="3">
+      <w:start w:val="1"/>
+      <w:numFmt w:val="decimal"/>
+      <w:lvlText w:val="%1.%2.%3.%4"/>
+      <w:lvlJc w:val="left"/>
+      <w:pPr>
+        <w:ind w:left="1800" w:hanging="720"/>
+      </w:pPr>
+      <w:rPr>
+        <w:rFonts w:hint="default"/>
+      </w:rPr>
+    </w:lvl>
+    <w:lvl w:ilvl="4">
+      <w:start w:val="1"/>
+      <w:numFmt w:val="decimal"/>
+      <w:lvlText w:val="%1.%2.%3.%4.%5"/>
+      <w:lvlJc w:val="left"/>
+      <w:pPr>
+        <w:ind w:left="2520" w:hanging="1080"/>
+      </w:pPr>
+      <w:rPr>
+        <w:rFonts w:hint="default"/>
+      </w:rPr>
+    </w:lvl>
+    <w:lvl w:ilvl="5">
+      <w:start w:val="1"/>
+      <w:numFmt w:val="decimal"/>
+      <w:lvlText w:val="%1.%2.%3.%4.%5.%6"/>
+      <w:lvlJc w:val="left"/>
+      <w:pPr>
+        <w:ind w:left="2880" w:hanging="1080"/>
+      </w:pPr>
+      <w:rPr>
+        <w:rFonts w:hint="default"/>
+      </w:rPr>
+    </w:lvl>
+    <w:lvl w:ilvl="6">
+      <w:start w:val="1"/>
+      <w:numFmt w:val="decimal"/>
+      <w:lvlText w:val="%1.%2.%3.%4.%5.%6.%7"/>
+      <w:lvlJc w:val="left"/>
+      <w:pPr>
+        <w:ind w:left="3600" w:hanging="1440"/>
+      </w:pPr>
+      <w:rPr>
+        <w:rFonts w:hint="default"/>
+      </w:rPr>
+    </w:lvl>
+    <w:lvl w:ilvl="7">
+      <w:start w:val="1"/>
+      <w:numFmt w:val="decimal"/>
+      <w:lvlText w:val="%1.%2.%3.%4.%5.%6.%7.%8"/>
+      <w:lvlJc w:val="left"/>
+      <w:pPr>
+        <w:ind w:left="3960" w:hanging="1440"/>
+      </w:pPr>
+      <w:rPr>
+        <w:rFonts w:hint="default"/>
+      </w:rPr>
+    </w:lvl>
+    <w:lvl w:ilvl="8">
+      <w:start w:val="1"/>
+      <w:numFmt w:val="decimal"/>
+      <w:lvlText w:val="%1.%2.%3.%4.%5.%6.%7.%8.%9"/>
+      <w:lvlJc w:val="left"/>
+      <w:pPr>
+        <w:ind w:left="4680" w:hanging="1800"/>
+      </w:pPr>
+      <w:rPr>
+        <w:rFonts w:hint="default"/>
+      </w:rPr>
+    </w:lvl>
+  </w:abstractNum>
+  <w:abstractNum w:abstractNumId="5">
     <w:nsid w:val="7E026911"/>
     <w:multiLevelType w:val="hybridMultilevel"/>
     <w:tmpl w:val="8B44335C"/>
@@ -1215,19 +3394,25 @@
     <w:abstractNumId w:val="1"/>
   </w:num>
   <w:num w:numId="2">
-    <w:abstractNumId w:val="3"/>
+    <w:abstractNumId w:val="5"/>
   </w:num>
   <w:num w:numId="3">
-    <w:abstractNumId w:val="2"/>
+    <w:abstractNumId w:val="3"/>
   </w:num>
   <w:num w:numId="4">
     <w:abstractNumId w:val="0"/>
+  </w:num>
+  <w:num w:numId="5">
+    <w:abstractNumId w:val="4"/>
+  </w:num>
+  <w:num w:numId="6">
+    <w:abstractNumId w:val="2"/>
   </w:num>
 </w:numbering>
 </file>
 
 <file path=word/styles.xml><?xml version="1.0" encoding="utf-8"?>
-<w:styles xmlns:mc="http://schemas.openxmlformats.org/markup-compatibility/2006" xmlns:r="http://schemas.openxmlformats.org/officeDocument/2006/relationships" xmlns:w="http://schemas.openxmlformats.org/wordprocessingml/2006/main" xmlns:w14="http://schemas.microsoft.com/office/word/2010/wordml" xmlns:w15="http://schemas.microsoft.com/office/word/2012/wordml" xmlns:w16se="http://schemas.microsoft.com/office/word/2015/wordml/symex" mc:Ignorable="w14 w15 w16se">
+<w:styles xmlns:mc="http://schemas.openxmlformats.org/markup-compatibility/2006" xmlns:r="http://schemas.openxmlformats.org/officeDocument/2006/relationships" xmlns:w="http://schemas.openxmlformats.org/wordprocessingml/2006/main" xmlns:w14="http://schemas.microsoft.com/office/word/2010/wordml" xmlns:w15="http://schemas.microsoft.com/office/word/2012/wordml" mc:Ignorable="w14 w15">
   <w:docDefaults>
     <w:rPrDefault>
       <w:rPr>
@@ -1657,6 +3842,19 @@
       <w:contextualSpacing/>
     </w:pPr>
   </w:style>
+  <w:style w:type="paragraph" w:styleId="NormalWeb">
+    <w:name w:val="Normal (Web)"/>
+    <w:basedOn w:val="Normal"/>
+    <w:uiPriority w:val="99"/>
+    <w:semiHidden/>
+    <w:unhideWhenUsed/>
+    <w:rsid w:val="00C91507"/>
+    <w:rPr>
+      <w:rFonts w:ascii="Times New Roman" w:hAnsi="Times New Roman" w:cs="Times New Roman"/>
+      <w:sz w:val="24"/>
+      <w:szCs w:val="24"/>
+    </w:rPr>
+  </w:style>
 </w:styles>
 </file>
 

</xml_diff>

<commit_message>
Almost ready for launch
</commit_message>
<xml_diff>
--- a/01/report_src/Main.docx
+++ b/01/report_src/Main.docx
@@ -26,6 +26,8 @@
           <w:szCs w:val="52"/>
         </w:rPr>
       </w:pPr>
+      <w:bookmarkStart w:id="0" w:name="_GoBack"/>
+      <w:bookmarkEnd w:id="0"/>
       <w:r>
         <w:rPr>
           <w:b/>
@@ -804,7 +806,6 @@
       <w:r>
         <w:rPr>
           <w:b/>
-          <w:lang w:val="en-US"/>
         </w:rPr>
         <w:t xml:space="preserve">        </w:t>
       </w:r>
@@ -812,13 +813,7 @@
         <w:rPr>
           <w:b/>
         </w:rPr>
-        <w:t>1. f</w:t>
-      </w:r>
-      <w:r>
-        <w:rPr>
-          <w:b/>
-        </w:rPr>
-        <w:t xml:space="preserve"> </w:t>
+        <w:t xml:space="preserve">1. f </w:t>
       </w:r>
       <w:r>
         <w:rPr>
@@ -1295,25 +1290,7 @@
         <w:rPr>
           <w:lang w:val="en-US"/>
         </w:rPr>
-        <w:t xml:space="preserve"> … </w:t>
-      </w:r>
-      <w:r>
-        <w:rPr>
-          <w:lang w:val="en-US"/>
-        </w:rPr>
-        <w:t>, out[</w:t>
-      </w:r>
-      <w:r>
-        <w:rPr>
-          <w:lang w:val="en-US"/>
-        </w:rPr>
-        <w:t>7</w:t>
-      </w:r>
-      <w:r>
-        <w:rPr>
-          <w:lang w:val="en-US"/>
-        </w:rPr>
-        <w:t>]</w:t>
+        <w:t xml:space="preserve"> … , out[7]</w:t>
       </w:r>
       <w:r>
         <w:rPr>
@@ -1338,7 +1315,7 @@
           <w:szCs w:val="52"/>
           <w:lang w:val="en-US"/>
         </w:rPr>
-        <w:t xml:space="preserve">EXPLICACION DE </w:t>
+        <w:t>EXPLICACIÓ</w:t>
       </w:r>
       <w:r>
         <w:rPr>
@@ -1347,6 +1324,15 @@
           <w:szCs w:val="52"/>
           <w:lang w:val="en-US"/>
         </w:rPr>
+        <w:t xml:space="preserve">N DE </w:t>
+      </w:r>
+      <w:r>
+        <w:rPr>
+          <w:b/>
+          <w:sz w:val="52"/>
+          <w:szCs w:val="52"/>
+          <w:lang w:val="en-US"/>
+        </w:rPr>
         <w:t>CHIPS</w:t>
       </w:r>
     </w:p>
@@ -1374,20 +1360,30 @@
       <w:r>
         <w:t xml:space="preserve"> de cada compuerta</w:t>
       </w:r>
-    </w:p>
-    <w:p>
-      <w:pPr>
-        <w:rPr>
-          <w:b/>
-          <w:lang w:val="en-US"/>
-        </w:rPr>
-      </w:pPr>
-      <w:r>
-        <w:rPr>
-          <w:b/>
-          <w:lang w:val="en-US"/>
-        </w:rPr>
-        <w:t>Unary NOT</w:t>
+      <w:r>
+        <w:t>.</w:t>
+      </w:r>
+    </w:p>
+    <w:p/>
+    <w:p>
+      <w:pPr>
+        <w:rPr>
+          <w:b/>
+        </w:rPr>
+      </w:pPr>
+      <w:proofErr w:type="spellStart"/>
+      <w:r>
+        <w:rPr>
+          <w:b/>
+        </w:rPr>
+        <w:t>Unary</w:t>
+      </w:r>
+      <w:proofErr w:type="spellEnd"/>
+      <w:r>
+        <w:rPr>
+          <w:b/>
+        </w:rPr>
+        <w:t xml:space="preserve"> NOT</w:t>
       </w:r>
     </w:p>
     <w:p>
@@ -1581,10 +1577,7 @@
     </w:p>
     <w:p>
       <w:r>
-        <w:t>La compuerta</w:t>
-      </w:r>
-      <w:r>
-        <w:t xml:space="preserve"> OR es verdadera cuando </w:t>
+        <w:t xml:space="preserve">La compuerta OR es verdadera cuando </w:t>
       </w:r>
       <w:r>
         <w:t>por lo menos uno</w:t>
@@ -1598,6 +1591,10 @@
     </w:p>
     <w:p>
       <w:r>
+        <w:rPr>
+          <w:noProof/>
+          <w:lang w:eastAsia="es-CO"/>
+        </w:rPr>
         <w:drawing>
           <wp:inline distT="0" distB="0" distL="0" distR="0" wp14:anchorId="53936776" wp14:editId="6134EF13">
             <wp:extent cx="5612130" cy="2585720"/>
@@ -1645,21 +1642,12 @@
         <w:rPr>
           <w:b/>
         </w:rPr>
-        <w:t>X</w:t>
-      </w:r>
-      <w:r>
-        <w:rPr>
-          <w:b/>
-        </w:rPr>
-        <w:t>OR</w:t>
-      </w:r>
-    </w:p>
-    <w:p>
-      <w:r>
-        <w:t>La compuerta</w:t>
-      </w:r>
-      <w:r>
-        <w:t xml:space="preserve"> </w:t>
+        <w:t>XOR</w:t>
+      </w:r>
+    </w:p>
+    <w:p>
+      <w:r>
+        <w:t xml:space="preserve">La compuerta </w:t>
       </w:r>
       <w:proofErr w:type="spellStart"/>
       <w:r>
@@ -1815,13 +1803,7 @@
         <w:rPr>
           <w:b/>
         </w:rPr>
-        <w:t>DE-</w:t>
-      </w:r>
-      <w:r>
-        <w:rPr>
-          <w:b/>
-        </w:rPr>
-        <w:t>MULTIPLEXOR</w:t>
+        <w:t>DE-MULTIPLEXOR</w:t>
       </w:r>
     </w:p>
     <w:p>
@@ -1895,13 +1877,7 @@
       <w:proofErr w:type="spellEnd"/>
       <w:proofErr w:type="gramEnd"/>
       <w:r>
-        <w:t xml:space="preserve"> enviando </w:t>
-      </w:r>
-      <w:r>
-        <w:t xml:space="preserve">un 1 </w:t>
-      </w:r>
-      <w:r>
-        <w:t>al canal A.</w:t>
+        <w:t xml:space="preserve"> enviando un 1 al canal A.</w:t>
       </w:r>
     </w:p>
     <w:p/>
@@ -1970,19 +1946,7 @@
       <w:proofErr w:type="spellEnd"/>
       <w:proofErr w:type="gramEnd"/>
       <w:r>
-        <w:t xml:space="preserve"> enviando </w:t>
-      </w:r>
-      <w:r>
-        <w:t xml:space="preserve">un 1 </w:t>
-      </w:r>
-      <w:r>
-        <w:t>al cana</w:t>
-      </w:r>
-      <w:r>
-        <w:t>l B</w:t>
-      </w:r>
-      <w:r>
-        <w:t>.</w:t>
+        <w:t xml:space="preserve"> enviando un 1 al canal B.</w:t>
       </w:r>
     </w:p>
     <w:p/>
@@ -2086,13 +2050,7 @@
         <w:rPr>
           <w:b/>
         </w:rPr>
-        <w:t>AND</w:t>
-      </w:r>
-      <w:r>
-        <w:rPr>
-          <w:b/>
-        </w:rPr>
-        <w:t>16</w:t>
+        <w:t>AND16</w:t>
       </w:r>
       <w:r>
         <w:t xml:space="preserve"> </w:t>
@@ -2164,13 +2122,7 @@
         <w:rPr>
           <w:b/>
         </w:rPr>
-        <w:t>OR</w:t>
-      </w:r>
-      <w:r>
-        <w:rPr>
-          <w:b/>
-        </w:rPr>
-        <w:t>16</w:t>
+        <w:t>OR16</w:t>
       </w:r>
       <w:r>
         <w:t xml:space="preserve"> </w:t>
@@ -2256,70 +2208,13 @@
     <w:p>
       <w:r>
         <w:lastRenderedPageBreak/>
-        <w:t xml:space="preserve">El multiplexor de </w:t>
-      </w:r>
-      <w:r>
-        <w:t>cuatro</w:t>
-      </w:r>
-      <w:r>
-        <w:t xml:space="preserve"> entradas tiene un selector de </w:t>
-      </w:r>
-      <w:r>
-        <w:t>dos</w:t>
-      </w:r>
-      <w:r>
-        <w:t xml:space="preserve"> bit</w:t>
+        <w:t>El multiplexor de cuatro entradas tiene un selector de dos bit</w:t>
       </w:r>
       <w:r>
         <w:t>s</w:t>
       </w:r>
       <w:r>
-        <w:t xml:space="preserve"> y devuelve el valor de la primera entrada cuando </w:t>
-      </w:r>
-      <w:r>
-        <w:t>los</w:t>
-      </w:r>
-      <w:r>
-        <w:t xml:space="preserve"> bit</w:t>
-      </w:r>
-      <w:r>
-        <w:t>s</w:t>
-      </w:r>
-      <w:r>
-        <w:t xml:space="preserve"> selector</w:t>
-      </w:r>
-      <w:r>
-        <w:t>es</w:t>
-      </w:r>
-      <w:r>
-        <w:t xml:space="preserve"> vale</w:t>
-      </w:r>
-      <w:r>
-        <w:t>n</w:t>
-      </w:r>
-      <w:r>
-        <w:t xml:space="preserve"> </w:t>
-      </w:r>
-      <w:r>
-        <w:t>00</w:t>
-      </w:r>
-      <w:r>
-        <w:t xml:space="preserve">, </w:t>
-      </w:r>
-      <w:r>
-        <w:t xml:space="preserve">la segunda cuando los </w:t>
-      </w:r>
-      <w:r>
-        <w:t xml:space="preserve">selectores </w:t>
-      </w:r>
-      <w:r>
-        <w:t xml:space="preserve">valen 01, la tercera cuando los </w:t>
-      </w:r>
-      <w:r>
-        <w:t xml:space="preserve">selectores </w:t>
-      </w:r>
-      <w:r>
-        <w:t>valen 10 y la cuarta cuando los selectores valen 11</w:t>
+        <w:t xml:space="preserve"> y devuelve el valor de la primera entrada cuando los bits selectores valen 00, la segunda cuando los selectores valen 01, la tercera cuando los selectores valen 10 y la cuarta cuando los selectores valen 11</w:t>
       </w:r>
     </w:p>
     <w:p>
@@ -2389,99 +2284,12 @@
         <w:rPr>
           <w:b/>
         </w:rPr>
-        <w:t>Mux8</w:t>
-      </w:r>
-      <w:r>
-        <w:rPr>
-          <w:b/>
-        </w:rPr>
-        <w:t>Way16</w:t>
-      </w:r>
-    </w:p>
-    <w:p>
-      <w:r>
-        <w:t xml:space="preserve">El multiplexor de </w:t>
-      </w:r>
-      <w:r>
-        <w:t>ocho</w:t>
-      </w:r>
-      <w:r>
-        <w:t xml:space="preserve"> entradas tiene un selector de </w:t>
-      </w:r>
-      <w:r>
-        <w:t>tres</w:t>
-      </w:r>
-      <w:r>
-        <w:t xml:space="preserve"> bit</w:t>
-      </w:r>
-      <w:r>
-        <w:t>s</w:t>
-      </w:r>
-      <w:r>
-        <w:t xml:space="preserve"> y devuelve el valor de la primera entrada cuando los bits selectores valen 00</w:t>
-      </w:r>
-      <w:r>
-        <w:t>0</w:t>
-      </w:r>
-      <w:r>
-        <w:t>, la segunda cuando los selectores valen 0</w:t>
-      </w:r>
-      <w:r>
-        <w:t>0</w:t>
-      </w:r>
-      <w:r>
-        <w:t xml:space="preserve">1, la tercera cuando los selectores valen </w:t>
-      </w:r>
-      <w:r>
-        <w:t>010,</w:t>
-      </w:r>
-      <w:r>
-        <w:t xml:space="preserve"> la cuarta cuando los selectores valen </w:t>
-      </w:r>
-      <w:r>
-        <w:t>0</w:t>
-      </w:r>
-      <w:r>
-        <w:t>11</w:t>
-      </w:r>
-      <w:r>
-        <w:t xml:space="preserve">, </w:t>
-      </w:r>
-      <w:r>
-        <w:t xml:space="preserve">la </w:t>
-      </w:r>
-      <w:r>
-        <w:t>quinta</w:t>
-      </w:r>
-      <w:r>
-        <w:t xml:space="preserve"> cuando los selectores valen </w:t>
-      </w:r>
-      <w:r>
-        <w:t xml:space="preserve">100, </w:t>
-      </w:r>
-      <w:r>
-        <w:t xml:space="preserve">la </w:t>
-      </w:r>
-      <w:r>
-        <w:t>sexta</w:t>
-      </w:r>
-      <w:r>
-        <w:t xml:space="preserve"> cuando los selectores valen </w:t>
-      </w:r>
-      <w:r>
-        <w:t xml:space="preserve">101, </w:t>
-      </w:r>
-      <w:r>
-        <w:t xml:space="preserve">la </w:t>
-      </w:r>
-      <w:r>
-        <w:t>séptima</w:t>
-      </w:r>
-      <w:r>
-        <w:t xml:space="preserve"> cuando los selectores valen </w:t>
-      </w:r>
-      <w:r>
-        <w:t>110 y la octava cuando los selectores valen 111.</w:t>
+        <w:t>Mux8Way16</w:t>
+      </w:r>
+    </w:p>
+    <w:p>
+      <w:r>
+        <w:t>El multiplexor de ocho entradas tiene un selector de tres bits y devuelve el valor de la primera entrada cuando los bits selectores valen 000, la segunda cuando los selectores valen 001, la tercera cuando los selectores valen 010, la cuarta cuando los selectores valen 011, la quinta cuando los selectores valen 100, la sexta cuando los selectores valen 101, la séptima cuando los selectores valen 110 y la octava cuando los selectores valen 111.</w:t>
       </w:r>
     </w:p>
     <w:p>
@@ -2557,19 +2365,7 @@
     </w:p>
     <w:p>
       <w:r>
-        <w:t xml:space="preserve">El de-multiplexor de </w:t>
-      </w:r>
-      <w:r>
-        <w:t>cuatro</w:t>
-      </w:r>
-      <w:r>
-        <w:t xml:space="preserve"> canales recibe una única entrada y retransmite su valor a alguno de los </w:t>
-      </w:r>
-      <w:r>
-        <w:t>cuatro</w:t>
-      </w:r>
-      <w:r>
-        <w:t xml:space="preserve"> canales de salida dependiendo del valor actual del bit selector.</w:t>
+        <w:t>El de-multiplexor de cuatro canales recibe una única entrada y retransmite su valor a alguno de los cuatro canales de salida dependiendo del valor actual del bit selector.</w:t>
       </w:r>
     </w:p>
     <w:p>
@@ -2735,19 +2531,10 @@
     </w:p>
     <w:p>
       <w:r>
-        <w:t>En la imagen el bus de entrada está siendo retransmitido solo al canal más superior y a ningún otro</w:t>
-      </w:r>
-      <w:r>
-        <w:t xml:space="preserve"> dado que la configuración de los selectores es 000</w:t>
-      </w:r>
-      <w:r>
-        <w:t>.</w:t>
-      </w:r>
-    </w:p>
-    <w:p>
-      <w:bookmarkStart w:id="0" w:name="_GoBack"/>
-      <w:bookmarkEnd w:id="0"/>
-    </w:p>
+        <w:t>En la imagen el bus de entrada está siendo retransmitido solo al canal más superior y a ningún otro dado que la configuración de los selectores es 000.</w:t>
+      </w:r>
+    </w:p>
+    <w:p/>
     <w:sectPr>
       <w:pgSz w:w="12240" w:h="15840"/>
       <w:pgMar w:top="1417" w:right="1701" w:bottom="1417" w:left="1701" w:header="708" w:footer="708" w:gutter="0"/>
@@ -3808,6 +3595,7 @@
   <w:style w:type="character" w:default="1" w:styleId="Fuentedeprrafopredeter">
     <w:name w:val="Default Paragraph Font"/>
     <w:uiPriority w:val="1"/>
+    <w:semiHidden/>
     <w:unhideWhenUsed/>
   </w:style>
   <w:style w:type="table" w:default="1" w:styleId="Tablanormal">

</xml_diff>